<commit_message>
add pictures to docs file
</commit_message>
<xml_diff>
--- a/hw1/q4/Question4.docx
+++ b/hw1/q4/Question4.docx
@@ -765,13 +765,4248 @@
           <w:bCs/>
         </w:rPr>
       </w:pPr>
-      <w:r>
+    </w:p>
+    <w:p>
+      <w:pPr>
         <w:rPr>
           <w:b/>
           <w:bCs/>
         </w:rPr>
+      </w:pPr>
+    </w:p>
+    <w:p>
+      <w:pPr>
+        <w:rPr>
+          <w:b/>
+          <w:bCs/>
+        </w:rPr>
+      </w:pPr>
+    </w:p>
+    <w:p>
+      <w:pPr>
+        <w:rPr>
+          <w:b/>
+          <w:bCs/>
+        </w:rPr>
+      </w:pPr>
+    </w:p>
+    <w:p>
+      <w:pPr>
+        <w:rPr>
+          <w:b/>
+          <w:bCs/>
+        </w:rPr>
+      </w:pPr>
+    </w:p>
+    <w:p>
+      <w:pPr>
+        <w:rPr>
+          <w:b/>
+          <w:bCs/>
+        </w:rPr>
+      </w:pPr>
+    </w:p>
+    <w:p>
+      <w:pPr>
+        <w:rPr>
+          <w:b/>
+          <w:bCs/>
+        </w:rPr>
+      </w:pPr>
+    </w:p>
+    <w:p>
+      <w:pPr>
+        <w:rPr>
+          <w:b/>
+          <w:bCs/>
+        </w:rPr>
+      </w:pPr>
+    </w:p>
+    <w:p>
+      <w:pPr>
+        <w:rPr>
+          <w:b/>
+          <w:bCs/>
+        </w:rPr>
+      </w:pPr>
+    </w:p>
+    <w:p>
+      <w:pPr>
+        <w:rPr>
+          <w:b/>
+          <w:bCs/>
+        </w:rPr>
+      </w:pPr>
+    </w:p>
+    <w:p>
+      <w:pPr>
+        <w:rPr>
+          <w:b/>
+          <w:bCs/>
+        </w:rPr>
+      </w:pPr>
+    </w:p>
+    <w:p>
+      <w:pPr>
+        <w:rPr>
+          <w:b/>
+          <w:bCs/>
+        </w:rPr>
+      </w:pPr>
+    </w:p>
+    <w:p>
+      <w:pPr>
+        <w:rPr>
+          <w:b/>
+          <w:bCs/>
+        </w:rPr>
+      </w:pPr>
+      <w:r>
+        <w:rPr>
+          <w:b/>
+          <w:bCs/>
+        </w:rPr>
+        <w:lastRenderedPageBreak/>
         <w:t>B</w:t>
       </w:r>
+    </w:p>
+    <w:p>
+      <w:pPr>
+        <w:rPr>
+          <w:b/>
+          <w:bCs/>
+        </w:rPr>
+      </w:pPr>
+      <w:r>
+        <w:rPr>
+          <w:b/>
+          <w:bCs/>
+        </w:rPr>
+        <w:t>Code</w:t>
+      </w:r>
+    </w:p>
+    <w:p>
+      <w:pPr>
+        <w:shd w:val="clear" w:color="auto" w:fill="1E1E1E"/>
+        <w:spacing w:line="270" w:lineRule="atLeast"/>
+        <w:rPr>
+          <w:rFonts w:ascii="Menlo" w:eastAsia="Times New Roman" w:hAnsi="Menlo" w:cs="Menlo"/>
+          <w:color w:val="D4D4D4"/>
+          <w:sz w:val="18"/>
+          <w:szCs w:val="18"/>
+        </w:rPr>
+      </w:pPr>
+      <w:r>
+        <w:rPr>
+          <w:rFonts w:ascii="Menlo" w:eastAsia="Times New Roman" w:hAnsi="Menlo" w:cs="Menlo"/>
+          <w:color w:val="569CD6"/>
+          <w:sz w:val="18"/>
+          <w:szCs w:val="18"/>
+        </w:rPr>
+        <w:t>library</w:t>
+      </w:r>
+      <w:r>
+        <w:rPr>
+          <w:rFonts w:ascii="Menlo" w:eastAsia="Times New Roman" w:hAnsi="Menlo" w:cs="Menlo"/>
+          <w:color w:val="D4D4D4"/>
+          <w:sz w:val="18"/>
+          <w:szCs w:val="18"/>
+        </w:rPr>
+        <w:t xml:space="preserve"> </w:t>
+      </w:r>
+      <w:proofErr w:type="spellStart"/>
+      <w:r>
+        <w:rPr>
+          <w:rFonts w:ascii="Menlo" w:eastAsia="Times New Roman" w:hAnsi="Menlo" w:cs="Menlo"/>
+          <w:color w:val="D4D4D4"/>
+          <w:sz w:val="18"/>
+          <w:szCs w:val="18"/>
+        </w:rPr>
+        <w:t>ieee</w:t>
+      </w:r>
+      <w:proofErr w:type="spellEnd"/>
+      <w:r>
+        <w:rPr>
+          <w:rFonts w:ascii="Menlo" w:eastAsia="Times New Roman" w:hAnsi="Menlo" w:cs="Menlo"/>
+          <w:color w:val="D4D4D4"/>
+          <w:sz w:val="18"/>
+          <w:szCs w:val="18"/>
+        </w:rPr>
+        <w:t>;</w:t>
+      </w:r>
+    </w:p>
+    <w:p>
+      <w:pPr>
+        <w:shd w:val="clear" w:color="auto" w:fill="1E1E1E"/>
+        <w:spacing w:line="270" w:lineRule="atLeast"/>
+        <w:rPr>
+          <w:rFonts w:ascii="Menlo" w:eastAsia="Times New Roman" w:hAnsi="Menlo" w:cs="Menlo"/>
+          <w:color w:val="D4D4D4"/>
+          <w:sz w:val="18"/>
+          <w:szCs w:val="18"/>
+        </w:rPr>
+      </w:pPr>
+      <w:r>
+        <w:rPr>
+          <w:rFonts w:ascii="Menlo" w:eastAsia="Times New Roman" w:hAnsi="Menlo" w:cs="Menlo"/>
+          <w:color w:val="569CD6"/>
+          <w:sz w:val="18"/>
+          <w:szCs w:val="18"/>
+        </w:rPr>
+        <w:t>use</w:t>
+      </w:r>
+      <w:r>
+        <w:rPr>
+          <w:rFonts w:ascii="Menlo" w:eastAsia="Times New Roman" w:hAnsi="Menlo" w:cs="Menlo"/>
+          <w:color w:val="D4D4D4"/>
+          <w:sz w:val="18"/>
+          <w:szCs w:val="18"/>
+        </w:rPr>
+        <w:t xml:space="preserve"> ieee.std_logic_1164.</w:t>
+      </w:r>
+      <w:r>
+        <w:rPr>
+          <w:rFonts w:ascii="Menlo" w:eastAsia="Times New Roman" w:hAnsi="Menlo" w:cs="Menlo"/>
+          <w:color w:val="569CD6"/>
+          <w:sz w:val="18"/>
+          <w:szCs w:val="18"/>
+        </w:rPr>
+        <w:t>all</w:t>
+      </w:r>
+      <w:r>
+        <w:rPr>
+          <w:rFonts w:ascii="Menlo" w:eastAsia="Times New Roman" w:hAnsi="Menlo" w:cs="Menlo"/>
+          <w:color w:val="D4D4D4"/>
+          <w:sz w:val="18"/>
+          <w:szCs w:val="18"/>
+        </w:rPr>
+        <w:t>;</w:t>
+      </w:r>
+    </w:p>
+    <w:p>
+      <w:pPr>
+        <w:shd w:val="clear" w:color="auto" w:fill="1E1E1E"/>
+        <w:spacing w:line="270" w:lineRule="atLeast"/>
+        <w:rPr>
+          <w:rFonts w:ascii="Menlo" w:eastAsia="Times New Roman" w:hAnsi="Menlo" w:cs="Menlo"/>
+          <w:color w:val="D4D4D4"/>
+          <w:sz w:val="18"/>
+          <w:szCs w:val="18"/>
+        </w:rPr>
+      </w:pPr>
+      <w:r>
+        <w:rPr>
+          <w:rFonts w:ascii="Menlo" w:eastAsia="Times New Roman" w:hAnsi="Menlo" w:cs="Menlo"/>
+          <w:color w:val="569CD6"/>
+          <w:sz w:val="18"/>
+          <w:szCs w:val="18"/>
+        </w:rPr>
+        <w:t>entity</w:t>
+      </w:r>
+      <w:r>
+        <w:rPr>
+          <w:rFonts w:ascii="Menlo" w:eastAsia="Times New Roman" w:hAnsi="Menlo" w:cs="Menlo"/>
+          <w:color w:val="D4D4D4"/>
+          <w:sz w:val="18"/>
+          <w:szCs w:val="18"/>
+        </w:rPr>
+        <w:t xml:space="preserve"> </w:t>
+      </w:r>
+      <w:r>
+        <w:rPr>
+          <w:rFonts w:ascii="Menlo" w:eastAsia="Times New Roman" w:hAnsi="Menlo" w:cs="Menlo"/>
+          <w:color w:val="4EC9B0"/>
+          <w:sz w:val="18"/>
+          <w:szCs w:val="18"/>
+        </w:rPr>
+        <w:t>full_adder_by_decoder_3x8</w:t>
+      </w:r>
+      <w:r>
+        <w:rPr>
+          <w:rFonts w:ascii="Menlo" w:eastAsia="Times New Roman" w:hAnsi="Menlo" w:cs="Menlo"/>
+          <w:color w:val="D4D4D4"/>
+          <w:sz w:val="18"/>
+          <w:szCs w:val="18"/>
+        </w:rPr>
+        <w:t xml:space="preserve"> </w:t>
+      </w:r>
+      <w:r>
+        <w:rPr>
+          <w:rFonts w:ascii="Menlo" w:eastAsia="Times New Roman" w:hAnsi="Menlo" w:cs="Menlo"/>
+          <w:color w:val="569CD6"/>
+          <w:sz w:val="18"/>
+          <w:szCs w:val="18"/>
+        </w:rPr>
+        <w:t>is</w:t>
+      </w:r>
+      <w:r>
+        <w:rPr>
+          <w:rFonts w:ascii="Menlo" w:eastAsia="Times New Roman" w:hAnsi="Menlo" w:cs="Menlo"/>
+          <w:color w:val="D4D4D4"/>
+          <w:sz w:val="18"/>
+          <w:szCs w:val="18"/>
+        </w:rPr>
+        <w:t xml:space="preserve"> </w:t>
+      </w:r>
+    </w:p>
+    <w:p>
+      <w:pPr>
+        <w:shd w:val="clear" w:color="auto" w:fill="1E1E1E"/>
+        <w:spacing w:line="270" w:lineRule="atLeast"/>
+        <w:rPr>
+          <w:rFonts w:ascii="Menlo" w:eastAsia="Times New Roman" w:hAnsi="Menlo" w:cs="Menlo"/>
+          <w:color w:val="D4D4D4"/>
+          <w:sz w:val="18"/>
+          <w:szCs w:val="18"/>
+        </w:rPr>
+      </w:pPr>
+      <w:proofErr w:type="gramStart"/>
+      <w:r>
+        <w:rPr>
+          <w:rFonts w:ascii="Menlo" w:eastAsia="Times New Roman" w:hAnsi="Menlo" w:cs="Menlo"/>
+          <w:color w:val="569CD6"/>
+          <w:sz w:val="18"/>
+          <w:szCs w:val="18"/>
+        </w:rPr>
+        <w:t>port</w:t>
+      </w:r>
+      <w:r>
+        <w:rPr>
+          <w:rFonts w:ascii="Menlo" w:eastAsia="Times New Roman" w:hAnsi="Menlo" w:cs="Menlo"/>
+          <w:color w:val="D4D4D4"/>
+          <w:sz w:val="18"/>
+          <w:szCs w:val="18"/>
+        </w:rPr>
+        <w:t>(</w:t>
+      </w:r>
+      <w:proofErr w:type="gramEnd"/>
+    </w:p>
+    <w:p>
+      <w:pPr>
+        <w:shd w:val="clear" w:color="auto" w:fill="1E1E1E"/>
+        <w:spacing w:line="270" w:lineRule="atLeast"/>
+        <w:rPr>
+          <w:rFonts w:ascii="Menlo" w:eastAsia="Times New Roman" w:hAnsi="Menlo" w:cs="Menlo"/>
+          <w:color w:val="D4D4D4"/>
+          <w:sz w:val="18"/>
+          <w:szCs w:val="18"/>
+        </w:rPr>
+      </w:pPr>
+      <w:r>
+        <w:rPr>
+          <w:rFonts w:ascii="Menlo" w:eastAsia="Times New Roman" w:hAnsi="Menlo" w:cs="Menlo"/>
+          <w:color w:val="D4D4D4"/>
+          <w:sz w:val="18"/>
+          <w:szCs w:val="18"/>
+        </w:rPr>
+        <w:t xml:space="preserve">   </w:t>
+      </w:r>
+      <w:proofErr w:type="spellStart"/>
+      <w:r>
+        <w:rPr>
+          <w:rFonts w:ascii="Menlo" w:eastAsia="Times New Roman" w:hAnsi="Menlo" w:cs="Menlo"/>
+          <w:color w:val="D4D4D4"/>
+          <w:sz w:val="18"/>
+          <w:szCs w:val="18"/>
+        </w:rPr>
+        <w:t>inputDecoder</w:t>
+      </w:r>
+      <w:proofErr w:type="spellEnd"/>
+      <w:r>
+        <w:rPr>
+          <w:rFonts w:ascii="Menlo" w:eastAsia="Times New Roman" w:hAnsi="Menlo" w:cs="Menlo"/>
+          <w:color w:val="D4D4D4"/>
+          <w:sz w:val="18"/>
+          <w:szCs w:val="18"/>
+        </w:rPr>
+        <w:t xml:space="preserve">  </w:t>
+      </w:r>
+      <w:proofErr w:type="gramStart"/>
+      <w:r>
+        <w:rPr>
+          <w:rFonts w:ascii="Menlo" w:eastAsia="Times New Roman" w:hAnsi="Menlo" w:cs="Menlo"/>
+          <w:color w:val="D4D4D4"/>
+          <w:sz w:val="18"/>
+          <w:szCs w:val="18"/>
+        </w:rPr>
+        <w:t xml:space="preserve">  :</w:t>
+      </w:r>
+      <w:proofErr w:type="gramEnd"/>
+      <w:r>
+        <w:rPr>
+          <w:rFonts w:ascii="Menlo" w:eastAsia="Times New Roman" w:hAnsi="Menlo" w:cs="Menlo"/>
+          <w:color w:val="D4D4D4"/>
+          <w:sz w:val="18"/>
+          <w:szCs w:val="18"/>
+        </w:rPr>
+        <w:t xml:space="preserve"> </w:t>
+      </w:r>
+      <w:r>
+        <w:rPr>
+          <w:rFonts w:ascii="Menlo" w:eastAsia="Times New Roman" w:hAnsi="Menlo" w:cs="Menlo"/>
+          <w:color w:val="569CD6"/>
+          <w:sz w:val="18"/>
+          <w:szCs w:val="18"/>
+        </w:rPr>
+        <w:t>in</w:t>
+      </w:r>
+      <w:r>
+        <w:rPr>
+          <w:rFonts w:ascii="Menlo" w:eastAsia="Times New Roman" w:hAnsi="Menlo" w:cs="Menlo"/>
+          <w:color w:val="D4D4D4"/>
+          <w:sz w:val="18"/>
+          <w:szCs w:val="18"/>
+        </w:rPr>
+        <w:t xml:space="preserve"> </w:t>
+      </w:r>
+      <w:r>
+        <w:rPr>
+          <w:rFonts w:ascii="Menlo" w:eastAsia="Times New Roman" w:hAnsi="Menlo" w:cs="Menlo"/>
+          <w:color w:val="4EC9B0"/>
+          <w:sz w:val="18"/>
+          <w:szCs w:val="18"/>
+        </w:rPr>
+        <w:t>STD_LOGIC_VECTOR</w:t>
+      </w:r>
+      <w:r>
+        <w:rPr>
+          <w:rFonts w:ascii="Menlo" w:eastAsia="Times New Roman" w:hAnsi="Menlo" w:cs="Menlo"/>
+          <w:color w:val="D4D4D4"/>
+          <w:sz w:val="18"/>
+          <w:szCs w:val="18"/>
+        </w:rPr>
+        <w:t>(</w:t>
+      </w:r>
+      <w:r>
+        <w:rPr>
+          <w:rFonts w:ascii="Menlo" w:eastAsia="Times New Roman" w:hAnsi="Menlo" w:cs="Menlo"/>
+          <w:color w:val="B5CEA8"/>
+          <w:sz w:val="18"/>
+          <w:szCs w:val="18"/>
+        </w:rPr>
+        <w:t>2</w:t>
+      </w:r>
+      <w:r>
+        <w:rPr>
+          <w:rFonts w:ascii="Menlo" w:eastAsia="Times New Roman" w:hAnsi="Menlo" w:cs="Menlo"/>
+          <w:color w:val="D4D4D4"/>
+          <w:sz w:val="18"/>
+          <w:szCs w:val="18"/>
+        </w:rPr>
+        <w:t xml:space="preserve"> </w:t>
+      </w:r>
+      <w:proofErr w:type="spellStart"/>
+      <w:r>
+        <w:rPr>
+          <w:rFonts w:ascii="Menlo" w:eastAsia="Times New Roman" w:hAnsi="Menlo" w:cs="Menlo"/>
+          <w:color w:val="569CD6"/>
+          <w:sz w:val="18"/>
+          <w:szCs w:val="18"/>
+        </w:rPr>
+        <w:t>downto</w:t>
+      </w:r>
+      <w:proofErr w:type="spellEnd"/>
+      <w:r>
+        <w:rPr>
+          <w:rFonts w:ascii="Menlo" w:eastAsia="Times New Roman" w:hAnsi="Menlo" w:cs="Menlo"/>
+          <w:color w:val="D4D4D4"/>
+          <w:sz w:val="18"/>
+          <w:szCs w:val="18"/>
+        </w:rPr>
+        <w:t xml:space="preserve"> </w:t>
+      </w:r>
+      <w:r>
+        <w:rPr>
+          <w:rFonts w:ascii="Menlo" w:eastAsia="Times New Roman" w:hAnsi="Menlo" w:cs="Menlo"/>
+          <w:color w:val="B5CEA8"/>
+          <w:sz w:val="18"/>
+          <w:szCs w:val="18"/>
+        </w:rPr>
+        <w:t>0</w:t>
+      </w:r>
+      <w:r>
+        <w:rPr>
+          <w:rFonts w:ascii="Menlo" w:eastAsia="Times New Roman" w:hAnsi="Menlo" w:cs="Menlo"/>
+          <w:color w:val="D4D4D4"/>
+          <w:sz w:val="18"/>
+          <w:szCs w:val="18"/>
+        </w:rPr>
+        <w:t>);</w:t>
+      </w:r>
+    </w:p>
+    <w:p>
+      <w:pPr>
+        <w:shd w:val="clear" w:color="auto" w:fill="1E1E1E"/>
+        <w:spacing w:line="270" w:lineRule="atLeast"/>
+        <w:rPr>
+          <w:rFonts w:ascii="Menlo" w:eastAsia="Times New Roman" w:hAnsi="Menlo" w:cs="Menlo"/>
+          <w:color w:val="D4D4D4"/>
+          <w:sz w:val="18"/>
+          <w:szCs w:val="18"/>
+        </w:rPr>
+      </w:pPr>
+      <w:r>
+        <w:rPr>
+          <w:rFonts w:ascii="Menlo" w:eastAsia="Times New Roman" w:hAnsi="Menlo" w:cs="Menlo"/>
+          <w:color w:val="D4D4D4"/>
+          <w:sz w:val="18"/>
+          <w:szCs w:val="18"/>
+        </w:rPr>
+        <w:t xml:space="preserve">   sum    </w:t>
+      </w:r>
+      <w:proofErr w:type="gramStart"/>
+      <w:r>
+        <w:rPr>
+          <w:rFonts w:ascii="Menlo" w:eastAsia="Times New Roman" w:hAnsi="Menlo" w:cs="Menlo"/>
+          <w:color w:val="D4D4D4"/>
+          <w:sz w:val="18"/>
+          <w:szCs w:val="18"/>
+        </w:rPr>
+        <w:t xml:space="preserve">  :</w:t>
+      </w:r>
+      <w:proofErr w:type="gramEnd"/>
+      <w:r>
+        <w:rPr>
+          <w:rFonts w:ascii="Menlo" w:eastAsia="Times New Roman" w:hAnsi="Menlo" w:cs="Menlo"/>
+          <w:color w:val="D4D4D4"/>
+          <w:sz w:val="18"/>
+          <w:szCs w:val="18"/>
+        </w:rPr>
+        <w:t xml:space="preserve"> </w:t>
+      </w:r>
+      <w:r>
+        <w:rPr>
+          <w:rFonts w:ascii="Menlo" w:eastAsia="Times New Roman" w:hAnsi="Menlo" w:cs="Menlo"/>
+          <w:color w:val="569CD6"/>
+          <w:sz w:val="18"/>
+          <w:szCs w:val="18"/>
+        </w:rPr>
+        <w:t>out</w:t>
+      </w:r>
+      <w:r>
+        <w:rPr>
+          <w:rFonts w:ascii="Menlo" w:eastAsia="Times New Roman" w:hAnsi="Menlo" w:cs="Menlo"/>
+          <w:color w:val="D4D4D4"/>
+          <w:sz w:val="18"/>
+          <w:szCs w:val="18"/>
+        </w:rPr>
+        <w:t xml:space="preserve"> </w:t>
+      </w:r>
+      <w:proofErr w:type="spellStart"/>
+      <w:r>
+        <w:rPr>
+          <w:rFonts w:ascii="Menlo" w:eastAsia="Times New Roman" w:hAnsi="Menlo" w:cs="Menlo"/>
+          <w:color w:val="4EC9B0"/>
+          <w:sz w:val="18"/>
+          <w:szCs w:val="18"/>
+        </w:rPr>
+        <w:t>std_logic</w:t>
+      </w:r>
+      <w:proofErr w:type="spellEnd"/>
+      <w:r>
+        <w:rPr>
+          <w:rFonts w:ascii="Menlo" w:eastAsia="Times New Roman" w:hAnsi="Menlo" w:cs="Menlo"/>
+          <w:color w:val="D4D4D4"/>
+          <w:sz w:val="18"/>
+          <w:szCs w:val="18"/>
+        </w:rPr>
+        <w:t>;</w:t>
+      </w:r>
+    </w:p>
+    <w:p>
+      <w:pPr>
+        <w:shd w:val="clear" w:color="auto" w:fill="1E1E1E"/>
+        <w:spacing w:line="270" w:lineRule="atLeast"/>
+        <w:rPr>
+          <w:rFonts w:ascii="Menlo" w:eastAsia="Times New Roman" w:hAnsi="Menlo" w:cs="Menlo"/>
+          <w:color w:val="D4D4D4"/>
+          <w:sz w:val="18"/>
+          <w:szCs w:val="18"/>
+        </w:rPr>
+      </w:pPr>
+      <w:r>
+        <w:rPr>
+          <w:rFonts w:ascii="Menlo" w:eastAsia="Times New Roman" w:hAnsi="Menlo" w:cs="Menlo"/>
+          <w:color w:val="D4D4D4"/>
+          <w:sz w:val="18"/>
+          <w:szCs w:val="18"/>
+        </w:rPr>
+        <w:t xml:space="preserve">   </w:t>
+      </w:r>
+      <w:proofErr w:type="spellStart"/>
+      <w:proofErr w:type="gramStart"/>
+      <w:r>
+        <w:rPr>
+          <w:rFonts w:ascii="Menlo" w:eastAsia="Times New Roman" w:hAnsi="Menlo" w:cs="Menlo"/>
+          <w:color w:val="D4D4D4"/>
+          <w:sz w:val="18"/>
+          <w:szCs w:val="18"/>
+        </w:rPr>
+        <w:t>carryOut</w:t>
+      </w:r>
+      <w:proofErr w:type="spellEnd"/>
+      <w:r>
+        <w:rPr>
+          <w:rFonts w:ascii="Menlo" w:eastAsia="Times New Roman" w:hAnsi="Menlo" w:cs="Menlo"/>
+          <w:color w:val="D4D4D4"/>
+          <w:sz w:val="18"/>
+          <w:szCs w:val="18"/>
+        </w:rPr>
+        <w:t xml:space="preserve"> :</w:t>
+      </w:r>
+      <w:proofErr w:type="gramEnd"/>
+      <w:r>
+        <w:rPr>
+          <w:rFonts w:ascii="Menlo" w:eastAsia="Times New Roman" w:hAnsi="Menlo" w:cs="Menlo"/>
+          <w:color w:val="D4D4D4"/>
+          <w:sz w:val="18"/>
+          <w:szCs w:val="18"/>
+        </w:rPr>
+        <w:t xml:space="preserve"> </w:t>
+      </w:r>
+      <w:r>
+        <w:rPr>
+          <w:rFonts w:ascii="Menlo" w:eastAsia="Times New Roman" w:hAnsi="Menlo" w:cs="Menlo"/>
+          <w:color w:val="569CD6"/>
+          <w:sz w:val="18"/>
+          <w:szCs w:val="18"/>
+        </w:rPr>
+        <w:t>out</w:t>
+      </w:r>
+      <w:r>
+        <w:rPr>
+          <w:rFonts w:ascii="Menlo" w:eastAsia="Times New Roman" w:hAnsi="Menlo" w:cs="Menlo"/>
+          <w:color w:val="D4D4D4"/>
+          <w:sz w:val="18"/>
+          <w:szCs w:val="18"/>
+        </w:rPr>
+        <w:t xml:space="preserve"> </w:t>
+      </w:r>
+      <w:proofErr w:type="spellStart"/>
+      <w:r>
+        <w:rPr>
+          <w:rFonts w:ascii="Menlo" w:eastAsia="Times New Roman" w:hAnsi="Menlo" w:cs="Menlo"/>
+          <w:color w:val="4EC9B0"/>
+          <w:sz w:val="18"/>
+          <w:szCs w:val="18"/>
+        </w:rPr>
+        <w:t>std_logic</w:t>
+      </w:r>
+      <w:proofErr w:type="spellEnd"/>
+      <w:r>
+        <w:rPr>
+          <w:rFonts w:ascii="Menlo" w:eastAsia="Times New Roman" w:hAnsi="Menlo" w:cs="Menlo"/>
+          <w:color w:val="D4D4D4"/>
+          <w:sz w:val="18"/>
+          <w:szCs w:val="18"/>
+        </w:rPr>
+        <w:t>);</w:t>
+      </w:r>
+    </w:p>
+    <w:p>
+      <w:pPr>
+        <w:shd w:val="clear" w:color="auto" w:fill="1E1E1E"/>
+        <w:spacing w:line="270" w:lineRule="atLeast"/>
+        <w:rPr>
+          <w:rFonts w:ascii="Menlo" w:eastAsia="Times New Roman" w:hAnsi="Menlo" w:cs="Menlo"/>
+          <w:color w:val="D4D4D4"/>
+          <w:sz w:val="18"/>
+          <w:szCs w:val="18"/>
+        </w:rPr>
+      </w:pPr>
+      <w:r>
+        <w:rPr>
+          <w:rFonts w:ascii="Menlo" w:eastAsia="Times New Roman" w:hAnsi="Menlo" w:cs="Menlo"/>
+          <w:color w:val="569CD6"/>
+          <w:sz w:val="18"/>
+          <w:szCs w:val="18"/>
+        </w:rPr>
+        <w:t>end</w:t>
+      </w:r>
+      <w:r>
+        <w:rPr>
+          <w:rFonts w:ascii="Menlo" w:eastAsia="Times New Roman" w:hAnsi="Menlo" w:cs="Menlo"/>
+          <w:color w:val="D4D4D4"/>
+          <w:sz w:val="18"/>
+          <w:szCs w:val="18"/>
+        </w:rPr>
+        <w:t xml:space="preserve"> </w:t>
+      </w:r>
+      <w:r>
+        <w:rPr>
+          <w:rFonts w:ascii="Menlo" w:eastAsia="Times New Roman" w:hAnsi="Menlo" w:cs="Menlo"/>
+          <w:color w:val="569CD6"/>
+          <w:sz w:val="18"/>
+          <w:szCs w:val="18"/>
+        </w:rPr>
+        <w:t>entity</w:t>
+      </w:r>
+      <w:r>
+        <w:rPr>
+          <w:rFonts w:ascii="Menlo" w:eastAsia="Times New Roman" w:hAnsi="Menlo" w:cs="Menlo"/>
+          <w:color w:val="D4D4D4"/>
+          <w:sz w:val="18"/>
+          <w:szCs w:val="18"/>
+        </w:rPr>
+        <w:t>;</w:t>
+      </w:r>
+    </w:p>
+    <w:p>
+      <w:pPr>
+        <w:shd w:val="clear" w:color="auto" w:fill="1E1E1E"/>
+        <w:spacing w:line="270" w:lineRule="atLeast"/>
+        <w:rPr>
+          <w:rFonts w:ascii="Menlo" w:eastAsia="Times New Roman" w:hAnsi="Menlo" w:cs="Menlo"/>
+          <w:color w:val="D4D4D4"/>
+          <w:sz w:val="18"/>
+          <w:szCs w:val="18"/>
+        </w:rPr>
+      </w:pPr>
+    </w:p>
+    <w:p>
+      <w:pPr>
+        <w:shd w:val="clear" w:color="auto" w:fill="1E1E1E"/>
+        <w:spacing w:line="270" w:lineRule="atLeast"/>
+        <w:rPr>
+          <w:rFonts w:ascii="Menlo" w:eastAsia="Times New Roman" w:hAnsi="Menlo" w:cs="Menlo"/>
+          <w:color w:val="D4D4D4"/>
+          <w:sz w:val="18"/>
+          <w:szCs w:val="18"/>
+        </w:rPr>
+      </w:pPr>
+      <w:r>
+        <w:rPr>
+          <w:rFonts w:ascii="Menlo" w:eastAsia="Times New Roman" w:hAnsi="Menlo" w:cs="Menlo"/>
+          <w:color w:val="569CD6"/>
+          <w:sz w:val="18"/>
+          <w:szCs w:val="18"/>
+        </w:rPr>
+        <w:t>architecture</w:t>
+      </w:r>
+      <w:r>
+        <w:rPr>
+          <w:rFonts w:ascii="Menlo" w:eastAsia="Times New Roman" w:hAnsi="Menlo" w:cs="Menlo"/>
+          <w:color w:val="D4D4D4"/>
+          <w:sz w:val="18"/>
+          <w:szCs w:val="18"/>
+        </w:rPr>
+        <w:t xml:space="preserve"> </w:t>
+      </w:r>
+      <w:r>
+        <w:rPr>
+          <w:rFonts w:ascii="Menlo" w:eastAsia="Times New Roman" w:hAnsi="Menlo" w:cs="Menlo"/>
+          <w:color w:val="4EC9B0"/>
+          <w:sz w:val="18"/>
+          <w:szCs w:val="18"/>
+        </w:rPr>
+        <w:t>struct</w:t>
+      </w:r>
+      <w:r>
+        <w:rPr>
+          <w:rFonts w:ascii="Menlo" w:eastAsia="Times New Roman" w:hAnsi="Menlo" w:cs="Menlo"/>
+          <w:color w:val="D4D4D4"/>
+          <w:sz w:val="18"/>
+          <w:szCs w:val="18"/>
+        </w:rPr>
+        <w:t xml:space="preserve"> </w:t>
+      </w:r>
+      <w:r>
+        <w:rPr>
+          <w:rFonts w:ascii="Menlo" w:eastAsia="Times New Roman" w:hAnsi="Menlo" w:cs="Menlo"/>
+          <w:color w:val="569CD6"/>
+          <w:sz w:val="18"/>
+          <w:szCs w:val="18"/>
+        </w:rPr>
+        <w:t>of</w:t>
+      </w:r>
+      <w:r>
+        <w:rPr>
+          <w:rFonts w:ascii="Menlo" w:eastAsia="Times New Roman" w:hAnsi="Menlo" w:cs="Menlo"/>
+          <w:color w:val="D4D4D4"/>
+          <w:sz w:val="18"/>
+          <w:szCs w:val="18"/>
+        </w:rPr>
+        <w:t xml:space="preserve"> </w:t>
+      </w:r>
+      <w:r>
+        <w:rPr>
+          <w:rFonts w:ascii="Menlo" w:eastAsia="Times New Roman" w:hAnsi="Menlo" w:cs="Menlo"/>
+          <w:color w:val="4EC9B0"/>
+          <w:sz w:val="18"/>
+          <w:szCs w:val="18"/>
+        </w:rPr>
+        <w:t>full_adder_by_decoder_3x8</w:t>
+      </w:r>
+      <w:r>
+        <w:rPr>
+          <w:rFonts w:ascii="Menlo" w:eastAsia="Times New Roman" w:hAnsi="Menlo" w:cs="Menlo"/>
+          <w:color w:val="D4D4D4"/>
+          <w:sz w:val="18"/>
+          <w:szCs w:val="18"/>
+        </w:rPr>
+        <w:t xml:space="preserve"> </w:t>
+      </w:r>
+      <w:r>
+        <w:rPr>
+          <w:rFonts w:ascii="Menlo" w:eastAsia="Times New Roman" w:hAnsi="Menlo" w:cs="Menlo"/>
+          <w:color w:val="569CD6"/>
+          <w:sz w:val="18"/>
+          <w:szCs w:val="18"/>
+        </w:rPr>
+        <w:t>is</w:t>
+      </w:r>
+    </w:p>
+    <w:p>
+      <w:pPr>
+        <w:shd w:val="clear" w:color="auto" w:fill="1E1E1E"/>
+        <w:spacing w:line="270" w:lineRule="atLeast"/>
+        <w:rPr>
+          <w:rFonts w:ascii="Menlo" w:eastAsia="Times New Roman" w:hAnsi="Menlo" w:cs="Menlo"/>
+          <w:color w:val="D4D4D4"/>
+          <w:sz w:val="18"/>
+          <w:szCs w:val="18"/>
+        </w:rPr>
+      </w:pPr>
+      <w:r>
+        <w:rPr>
+          <w:rFonts w:ascii="Menlo" w:eastAsia="Times New Roman" w:hAnsi="Menlo" w:cs="Menlo"/>
+          <w:color w:val="D4D4D4"/>
+          <w:sz w:val="18"/>
+          <w:szCs w:val="18"/>
+        </w:rPr>
+        <w:t xml:space="preserve">    </w:t>
+      </w:r>
+      <w:r>
+        <w:rPr>
+          <w:rFonts w:ascii="Menlo" w:eastAsia="Times New Roman" w:hAnsi="Menlo" w:cs="Menlo"/>
+          <w:color w:val="569CD6"/>
+          <w:sz w:val="18"/>
+          <w:szCs w:val="18"/>
+        </w:rPr>
+        <w:t>signal</w:t>
+      </w:r>
+      <w:r>
+        <w:rPr>
+          <w:rFonts w:ascii="Menlo" w:eastAsia="Times New Roman" w:hAnsi="Menlo" w:cs="Menlo"/>
+          <w:color w:val="D4D4D4"/>
+          <w:sz w:val="18"/>
+          <w:szCs w:val="18"/>
+        </w:rPr>
+        <w:t xml:space="preserve"> </w:t>
+      </w:r>
+      <w:proofErr w:type="spellStart"/>
+      <w:proofErr w:type="gramStart"/>
+      <w:r>
+        <w:rPr>
+          <w:rFonts w:ascii="Menlo" w:eastAsia="Times New Roman" w:hAnsi="Menlo" w:cs="Menlo"/>
+          <w:color w:val="D4D4D4"/>
+          <w:sz w:val="18"/>
+          <w:szCs w:val="18"/>
+        </w:rPr>
+        <w:t>outPutDecoder</w:t>
+      </w:r>
+      <w:proofErr w:type="spellEnd"/>
+      <w:r>
+        <w:rPr>
+          <w:rFonts w:ascii="Menlo" w:eastAsia="Times New Roman" w:hAnsi="Menlo" w:cs="Menlo"/>
+          <w:color w:val="D4D4D4"/>
+          <w:sz w:val="18"/>
+          <w:szCs w:val="18"/>
+        </w:rPr>
+        <w:t xml:space="preserve"> :</w:t>
+      </w:r>
+      <w:proofErr w:type="gramEnd"/>
+      <w:r>
+        <w:rPr>
+          <w:rFonts w:ascii="Menlo" w:eastAsia="Times New Roman" w:hAnsi="Menlo" w:cs="Menlo"/>
+          <w:color w:val="D4D4D4"/>
+          <w:sz w:val="18"/>
+          <w:szCs w:val="18"/>
+        </w:rPr>
+        <w:t xml:space="preserve"> </w:t>
+      </w:r>
+      <w:r>
+        <w:rPr>
+          <w:rFonts w:ascii="Menlo" w:eastAsia="Times New Roman" w:hAnsi="Menlo" w:cs="Menlo"/>
+          <w:color w:val="4EC9B0"/>
+          <w:sz w:val="18"/>
+          <w:szCs w:val="18"/>
+        </w:rPr>
+        <w:t>STD_LOGIC_VECTOR</w:t>
+      </w:r>
+      <w:r>
+        <w:rPr>
+          <w:rFonts w:ascii="Menlo" w:eastAsia="Times New Roman" w:hAnsi="Menlo" w:cs="Menlo"/>
+          <w:color w:val="D4D4D4"/>
+          <w:sz w:val="18"/>
+          <w:szCs w:val="18"/>
+        </w:rPr>
+        <w:t>(</w:t>
+      </w:r>
+      <w:r>
+        <w:rPr>
+          <w:rFonts w:ascii="Menlo" w:eastAsia="Times New Roman" w:hAnsi="Menlo" w:cs="Menlo"/>
+          <w:color w:val="B5CEA8"/>
+          <w:sz w:val="18"/>
+          <w:szCs w:val="18"/>
+        </w:rPr>
+        <w:t>7</w:t>
+      </w:r>
+      <w:r>
+        <w:rPr>
+          <w:rFonts w:ascii="Menlo" w:eastAsia="Times New Roman" w:hAnsi="Menlo" w:cs="Menlo"/>
+          <w:color w:val="D4D4D4"/>
+          <w:sz w:val="18"/>
+          <w:szCs w:val="18"/>
+        </w:rPr>
+        <w:t xml:space="preserve"> </w:t>
+      </w:r>
+      <w:proofErr w:type="spellStart"/>
+      <w:r>
+        <w:rPr>
+          <w:rFonts w:ascii="Menlo" w:eastAsia="Times New Roman" w:hAnsi="Menlo" w:cs="Menlo"/>
+          <w:color w:val="569CD6"/>
+          <w:sz w:val="18"/>
+          <w:szCs w:val="18"/>
+        </w:rPr>
+        <w:t>downto</w:t>
+      </w:r>
+      <w:proofErr w:type="spellEnd"/>
+      <w:r>
+        <w:rPr>
+          <w:rFonts w:ascii="Menlo" w:eastAsia="Times New Roman" w:hAnsi="Menlo" w:cs="Menlo"/>
+          <w:color w:val="D4D4D4"/>
+          <w:sz w:val="18"/>
+          <w:szCs w:val="18"/>
+        </w:rPr>
+        <w:t xml:space="preserve"> </w:t>
+      </w:r>
+      <w:r>
+        <w:rPr>
+          <w:rFonts w:ascii="Menlo" w:eastAsia="Times New Roman" w:hAnsi="Menlo" w:cs="Menlo"/>
+          <w:color w:val="B5CEA8"/>
+          <w:sz w:val="18"/>
+          <w:szCs w:val="18"/>
+        </w:rPr>
+        <w:t>0</w:t>
+      </w:r>
+      <w:r>
+        <w:rPr>
+          <w:rFonts w:ascii="Menlo" w:eastAsia="Times New Roman" w:hAnsi="Menlo" w:cs="Menlo"/>
+          <w:color w:val="D4D4D4"/>
+          <w:sz w:val="18"/>
+          <w:szCs w:val="18"/>
+        </w:rPr>
+        <w:t>);</w:t>
+      </w:r>
+    </w:p>
+    <w:p>
+      <w:pPr>
+        <w:shd w:val="clear" w:color="auto" w:fill="1E1E1E"/>
+        <w:spacing w:line="270" w:lineRule="atLeast"/>
+        <w:rPr>
+          <w:rFonts w:ascii="Menlo" w:eastAsia="Times New Roman" w:hAnsi="Menlo" w:cs="Menlo"/>
+          <w:color w:val="D4D4D4"/>
+          <w:sz w:val="18"/>
+          <w:szCs w:val="18"/>
+        </w:rPr>
+      </w:pPr>
+      <w:r>
+        <w:rPr>
+          <w:rFonts w:ascii="Menlo" w:eastAsia="Times New Roman" w:hAnsi="Menlo" w:cs="Menlo"/>
+          <w:color w:val="569CD6"/>
+          <w:sz w:val="18"/>
+          <w:szCs w:val="18"/>
+        </w:rPr>
+        <w:t>begin</w:t>
+      </w:r>
+    </w:p>
+    <w:p>
+      <w:pPr>
+        <w:shd w:val="clear" w:color="auto" w:fill="1E1E1E"/>
+        <w:spacing w:line="270" w:lineRule="atLeast"/>
+        <w:rPr>
+          <w:rFonts w:ascii="Menlo" w:eastAsia="Times New Roman" w:hAnsi="Menlo" w:cs="Menlo"/>
+          <w:color w:val="D4D4D4"/>
+          <w:sz w:val="18"/>
+          <w:szCs w:val="18"/>
+        </w:rPr>
+      </w:pPr>
+      <w:r>
+        <w:rPr>
+          <w:rFonts w:ascii="Menlo" w:eastAsia="Times New Roman" w:hAnsi="Menlo" w:cs="Menlo"/>
+          <w:color w:val="D4D4D4"/>
+          <w:sz w:val="18"/>
+          <w:szCs w:val="18"/>
+        </w:rPr>
+        <w:t xml:space="preserve">    </w:t>
+      </w:r>
+      <w:r>
+        <w:rPr>
+          <w:rFonts w:ascii="Menlo" w:eastAsia="Times New Roman" w:hAnsi="Menlo" w:cs="Menlo"/>
+          <w:color w:val="6A9955"/>
+          <w:sz w:val="18"/>
+          <w:szCs w:val="18"/>
+        </w:rPr>
+        <w:t xml:space="preserve">-- to see </w:t>
+      </w:r>
+      <w:proofErr w:type="gramStart"/>
+      <w:r>
+        <w:rPr>
+          <w:rFonts w:ascii="Menlo" w:eastAsia="Times New Roman" w:hAnsi="Menlo" w:cs="Menlo"/>
+          <w:color w:val="6A9955"/>
+          <w:sz w:val="18"/>
+          <w:szCs w:val="18"/>
+        </w:rPr>
+        <w:t>where  m</w:t>
+      </w:r>
+      <w:proofErr w:type="gramEnd"/>
+      <w:r>
+        <w:rPr>
+          <w:rFonts w:ascii="Menlo" w:eastAsia="Times New Roman" w:hAnsi="Menlo" w:cs="Menlo"/>
+          <w:color w:val="6A9955"/>
+          <w:sz w:val="18"/>
+          <w:szCs w:val="18"/>
+        </w:rPr>
+        <w:t>1,m2,m3,... come from, pleas pay attention to  answer of  section a</w:t>
+      </w:r>
+    </w:p>
+    <w:p>
+      <w:pPr>
+        <w:shd w:val="clear" w:color="auto" w:fill="1E1E1E"/>
+        <w:spacing w:line="270" w:lineRule="atLeast"/>
+        <w:rPr>
+          <w:rFonts w:ascii="Menlo" w:eastAsia="Times New Roman" w:hAnsi="Menlo" w:cs="Menlo"/>
+          <w:color w:val="D4D4D4"/>
+          <w:sz w:val="18"/>
+          <w:szCs w:val="18"/>
+        </w:rPr>
+      </w:pPr>
+      <w:r>
+        <w:rPr>
+          <w:rFonts w:ascii="Menlo" w:eastAsia="Times New Roman" w:hAnsi="Menlo" w:cs="Menlo"/>
+          <w:color w:val="D4D4D4"/>
+          <w:sz w:val="18"/>
+          <w:szCs w:val="18"/>
+        </w:rPr>
+        <w:t xml:space="preserve">    </w:t>
+      </w:r>
+      <w:proofErr w:type="spellStart"/>
+      <w:r>
+        <w:rPr>
+          <w:rFonts w:ascii="Menlo" w:eastAsia="Times New Roman" w:hAnsi="Menlo" w:cs="Menlo"/>
+          <w:color w:val="D4D4D4"/>
+          <w:sz w:val="18"/>
+          <w:szCs w:val="18"/>
+        </w:rPr>
+        <w:t>outPutDecoder</w:t>
+      </w:r>
+      <w:proofErr w:type="spellEnd"/>
+      <w:r>
+        <w:rPr>
+          <w:rFonts w:ascii="Menlo" w:eastAsia="Times New Roman" w:hAnsi="Menlo" w:cs="Menlo"/>
+          <w:color w:val="D4D4D4"/>
+          <w:sz w:val="18"/>
+          <w:szCs w:val="18"/>
+        </w:rPr>
+        <w:t xml:space="preserve"> &lt;</w:t>
+      </w:r>
+      <w:proofErr w:type="gramStart"/>
+      <w:r>
+        <w:rPr>
+          <w:rFonts w:ascii="Menlo" w:eastAsia="Times New Roman" w:hAnsi="Menlo" w:cs="Menlo"/>
+          <w:color w:val="D4D4D4"/>
+          <w:sz w:val="18"/>
+          <w:szCs w:val="18"/>
+        </w:rPr>
+        <w:t>=(</w:t>
+      </w:r>
+      <w:proofErr w:type="gramEnd"/>
+      <w:r>
+        <w:rPr>
+          <w:rFonts w:ascii="Menlo" w:eastAsia="Times New Roman" w:hAnsi="Menlo" w:cs="Menlo"/>
+          <w:color w:val="B5CEA8"/>
+          <w:sz w:val="18"/>
+          <w:szCs w:val="18"/>
+        </w:rPr>
+        <w:t>"10000000"</w:t>
+      </w:r>
+      <w:r>
+        <w:rPr>
+          <w:rFonts w:ascii="Menlo" w:eastAsia="Times New Roman" w:hAnsi="Menlo" w:cs="Menlo"/>
+          <w:color w:val="D4D4D4"/>
+          <w:sz w:val="18"/>
+          <w:szCs w:val="18"/>
+        </w:rPr>
+        <w:t xml:space="preserve">) </w:t>
+      </w:r>
+      <w:r>
+        <w:rPr>
+          <w:rFonts w:ascii="Menlo" w:eastAsia="Times New Roman" w:hAnsi="Menlo" w:cs="Menlo"/>
+          <w:color w:val="569CD6"/>
+          <w:sz w:val="18"/>
+          <w:szCs w:val="18"/>
+        </w:rPr>
+        <w:t>when</w:t>
+      </w:r>
+      <w:r>
+        <w:rPr>
+          <w:rFonts w:ascii="Menlo" w:eastAsia="Times New Roman" w:hAnsi="Menlo" w:cs="Menlo"/>
+          <w:color w:val="D4D4D4"/>
+          <w:sz w:val="18"/>
+          <w:szCs w:val="18"/>
+        </w:rPr>
+        <w:t xml:space="preserve"> (</w:t>
+      </w:r>
+      <w:proofErr w:type="spellStart"/>
+      <w:r>
+        <w:rPr>
+          <w:rFonts w:ascii="Menlo" w:eastAsia="Times New Roman" w:hAnsi="Menlo" w:cs="Menlo"/>
+          <w:color w:val="D4D4D4"/>
+          <w:sz w:val="18"/>
+          <w:szCs w:val="18"/>
+        </w:rPr>
+        <w:t>inputDecoder</w:t>
+      </w:r>
+      <w:proofErr w:type="spellEnd"/>
+      <w:r>
+        <w:rPr>
+          <w:rFonts w:ascii="Menlo" w:eastAsia="Times New Roman" w:hAnsi="Menlo" w:cs="Menlo"/>
+          <w:color w:val="D4D4D4"/>
+          <w:sz w:val="18"/>
+          <w:szCs w:val="18"/>
+        </w:rPr>
+        <w:t>=</w:t>
+      </w:r>
+      <w:r>
+        <w:rPr>
+          <w:rFonts w:ascii="Menlo" w:eastAsia="Times New Roman" w:hAnsi="Menlo" w:cs="Menlo"/>
+          <w:color w:val="B5CEA8"/>
+          <w:sz w:val="18"/>
+          <w:szCs w:val="18"/>
+        </w:rPr>
+        <w:t>"000"</w:t>
+      </w:r>
+      <w:r>
+        <w:rPr>
+          <w:rFonts w:ascii="Menlo" w:eastAsia="Times New Roman" w:hAnsi="Menlo" w:cs="Menlo"/>
+          <w:color w:val="D4D4D4"/>
+          <w:sz w:val="18"/>
+          <w:szCs w:val="18"/>
+        </w:rPr>
+        <w:t xml:space="preserve">) </w:t>
+      </w:r>
+      <w:r>
+        <w:rPr>
+          <w:rFonts w:ascii="Menlo" w:eastAsia="Times New Roman" w:hAnsi="Menlo" w:cs="Menlo"/>
+          <w:color w:val="569CD6"/>
+          <w:sz w:val="18"/>
+          <w:szCs w:val="18"/>
+        </w:rPr>
+        <w:t>else</w:t>
+      </w:r>
+    </w:p>
+    <w:p>
+      <w:pPr>
+        <w:shd w:val="clear" w:color="auto" w:fill="1E1E1E"/>
+        <w:spacing w:line="270" w:lineRule="atLeast"/>
+        <w:rPr>
+          <w:rFonts w:ascii="Menlo" w:eastAsia="Times New Roman" w:hAnsi="Menlo" w:cs="Menlo"/>
+          <w:color w:val="D4D4D4"/>
+          <w:sz w:val="18"/>
+          <w:szCs w:val="18"/>
+        </w:rPr>
+      </w:pPr>
+      <w:r>
+        <w:rPr>
+          <w:rFonts w:ascii="Menlo" w:eastAsia="Times New Roman" w:hAnsi="Menlo" w:cs="Menlo"/>
+          <w:color w:val="D4D4D4"/>
+          <w:sz w:val="18"/>
+          <w:szCs w:val="18"/>
+        </w:rPr>
+        <w:t xml:space="preserve">                    (</w:t>
+      </w:r>
+      <w:r>
+        <w:rPr>
+          <w:rFonts w:ascii="Menlo" w:eastAsia="Times New Roman" w:hAnsi="Menlo" w:cs="Menlo"/>
+          <w:color w:val="B5CEA8"/>
+          <w:sz w:val="18"/>
+          <w:szCs w:val="18"/>
+        </w:rPr>
+        <w:t>"01000000"</w:t>
+      </w:r>
+      <w:r>
+        <w:rPr>
+          <w:rFonts w:ascii="Menlo" w:eastAsia="Times New Roman" w:hAnsi="Menlo" w:cs="Menlo"/>
+          <w:color w:val="D4D4D4"/>
+          <w:sz w:val="18"/>
+          <w:szCs w:val="18"/>
+        </w:rPr>
+        <w:t xml:space="preserve">) </w:t>
+      </w:r>
+      <w:r>
+        <w:rPr>
+          <w:rFonts w:ascii="Menlo" w:eastAsia="Times New Roman" w:hAnsi="Menlo" w:cs="Menlo"/>
+          <w:color w:val="569CD6"/>
+          <w:sz w:val="18"/>
+          <w:szCs w:val="18"/>
+        </w:rPr>
+        <w:t>when</w:t>
+      </w:r>
+      <w:r>
+        <w:rPr>
+          <w:rFonts w:ascii="Menlo" w:eastAsia="Times New Roman" w:hAnsi="Menlo" w:cs="Menlo"/>
+          <w:color w:val="D4D4D4"/>
+          <w:sz w:val="18"/>
+          <w:szCs w:val="18"/>
+        </w:rPr>
+        <w:t xml:space="preserve"> (</w:t>
+      </w:r>
+      <w:proofErr w:type="spellStart"/>
+      <w:r>
+        <w:rPr>
+          <w:rFonts w:ascii="Menlo" w:eastAsia="Times New Roman" w:hAnsi="Menlo" w:cs="Menlo"/>
+          <w:color w:val="D4D4D4"/>
+          <w:sz w:val="18"/>
+          <w:szCs w:val="18"/>
+        </w:rPr>
+        <w:t>inputDecoder</w:t>
+      </w:r>
+      <w:proofErr w:type="spellEnd"/>
+      <w:r>
+        <w:rPr>
+          <w:rFonts w:ascii="Menlo" w:eastAsia="Times New Roman" w:hAnsi="Menlo" w:cs="Menlo"/>
+          <w:color w:val="D4D4D4"/>
+          <w:sz w:val="18"/>
+          <w:szCs w:val="18"/>
+        </w:rPr>
+        <w:t>=</w:t>
+      </w:r>
+      <w:r>
+        <w:rPr>
+          <w:rFonts w:ascii="Menlo" w:eastAsia="Times New Roman" w:hAnsi="Menlo" w:cs="Menlo"/>
+          <w:color w:val="B5CEA8"/>
+          <w:sz w:val="18"/>
+          <w:szCs w:val="18"/>
+        </w:rPr>
+        <w:t>"001"</w:t>
+      </w:r>
+      <w:r>
+        <w:rPr>
+          <w:rFonts w:ascii="Menlo" w:eastAsia="Times New Roman" w:hAnsi="Menlo" w:cs="Menlo"/>
+          <w:color w:val="D4D4D4"/>
+          <w:sz w:val="18"/>
+          <w:szCs w:val="18"/>
+        </w:rPr>
+        <w:t xml:space="preserve">) </w:t>
+      </w:r>
+      <w:r>
+        <w:rPr>
+          <w:rFonts w:ascii="Menlo" w:eastAsia="Times New Roman" w:hAnsi="Menlo" w:cs="Menlo"/>
+          <w:color w:val="569CD6"/>
+          <w:sz w:val="18"/>
+          <w:szCs w:val="18"/>
+        </w:rPr>
+        <w:t>else</w:t>
+      </w:r>
+    </w:p>
+    <w:p>
+      <w:pPr>
+        <w:shd w:val="clear" w:color="auto" w:fill="1E1E1E"/>
+        <w:spacing w:line="270" w:lineRule="atLeast"/>
+        <w:rPr>
+          <w:rFonts w:ascii="Menlo" w:eastAsia="Times New Roman" w:hAnsi="Menlo" w:cs="Menlo"/>
+          <w:color w:val="D4D4D4"/>
+          <w:sz w:val="18"/>
+          <w:szCs w:val="18"/>
+        </w:rPr>
+      </w:pPr>
+      <w:r>
+        <w:rPr>
+          <w:rFonts w:ascii="Menlo" w:eastAsia="Times New Roman" w:hAnsi="Menlo" w:cs="Menlo"/>
+          <w:color w:val="D4D4D4"/>
+          <w:sz w:val="18"/>
+          <w:szCs w:val="18"/>
+        </w:rPr>
+        <w:t xml:space="preserve">                    (</w:t>
+      </w:r>
+      <w:r>
+        <w:rPr>
+          <w:rFonts w:ascii="Menlo" w:eastAsia="Times New Roman" w:hAnsi="Menlo" w:cs="Menlo"/>
+          <w:color w:val="B5CEA8"/>
+          <w:sz w:val="18"/>
+          <w:szCs w:val="18"/>
+        </w:rPr>
+        <w:t>"00100000"</w:t>
+      </w:r>
+      <w:r>
+        <w:rPr>
+          <w:rFonts w:ascii="Menlo" w:eastAsia="Times New Roman" w:hAnsi="Menlo" w:cs="Menlo"/>
+          <w:color w:val="D4D4D4"/>
+          <w:sz w:val="18"/>
+          <w:szCs w:val="18"/>
+        </w:rPr>
+        <w:t xml:space="preserve">) </w:t>
+      </w:r>
+      <w:r>
+        <w:rPr>
+          <w:rFonts w:ascii="Menlo" w:eastAsia="Times New Roman" w:hAnsi="Menlo" w:cs="Menlo"/>
+          <w:color w:val="569CD6"/>
+          <w:sz w:val="18"/>
+          <w:szCs w:val="18"/>
+        </w:rPr>
+        <w:t>when</w:t>
+      </w:r>
+      <w:r>
+        <w:rPr>
+          <w:rFonts w:ascii="Menlo" w:eastAsia="Times New Roman" w:hAnsi="Menlo" w:cs="Menlo"/>
+          <w:color w:val="D4D4D4"/>
+          <w:sz w:val="18"/>
+          <w:szCs w:val="18"/>
+        </w:rPr>
+        <w:t xml:space="preserve"> (</w:t>
+      </w:r>
+      <w:proofErr w:type="spellStart"/>
+      <w:r>
+        <w:rPr>
+          <w:rFonts w:ascii="Menlo" w:eastAsia="Times New Roman" w:hAnsi="Menlo" w:cs="Menlo"/>
+          <w:color w:val="D4D4D4"/>
+          <w:sz w:val="18"/>
+          <w:szCs w:val="18"/>
+        </w:rPr>
+        <w:t>inputDecoder</w:t>
+      </w:r>
+      <w:proofErr w:type="spellEnd"/>
+      <w:r>
+        <w:rPr>
+          <w:rFonts w:ascii="Menlo" w:eastAsia="Times New Roman" w:hAnsi="Menlo" w:cs="Menlo"/>
+          <w:color w:val="D4D4D4"/>
+          <w:sz w:val="18"/>
+          <w:szCs w:val="18"/>
+        </w:rPr>
+        <w:t>=</w:t>
+      </w:r>
+      <w:r>
+        <w:rPr>
+          <w:rFonts w:ascii="Menlo" w:eastAsia="Times New Roman" w:hAnsi="Menlo" w:cs="Menlo"/>
+          <w:color w:val="B5CEA8"/>
+          <w:sz w:val="18"/>
+          <w:szCs w:val="18"/>
+        </w:rPr>
+        <w:t>"010"</w:t>
+      </w:r>
+      <w:r>
+        <w:rPr>
+          <w:rFonts w:ascii="Menlo" w:eastAsia="Times New Roman" w:hAnsi="Menlo" w:cs="Menlo"/>
+          <w:color w:val="D4D4D4"/>
+          <w:sz w:val="18"/>
+          <w:szCs w:val="18"/>
+        </w:rPr>
+        <w:t xml:space="preserve">) </w:t>
+      </w:r>
+      <w:r>
+        <w:rPr>
+          <w:rFonts w:ascii="Menlo" w:eastAsia="Times New Roman" w:hAnsi="Menlo" w:cs="Menlo"/>
+          <w:color w:val="569CD6"/>
+          <w:sz w:val="18"/>
+          <w:szCs w:val="18"/>
+        </w:rPr>
+        <w:t>else</w:t>
+      </w:r>
+    </w:p>
+    <w:p>
+      <w:pPr>
+        <w:shd w:val="clear" w:color="auto" w:fill="1E1E1E"/>
+        <w:spacing w:line="270" w:lineRule="atLeast"/>
+        <w:rPr>
+          <w:rFonts w:ascii="Menlo" w:eastAsia="Times New Roman" w:hAnsi="Menlo" w:cs="Menlo"/>
+          <w:color w:val="D4D4D4"/>
+          <w:sz w:val="18"/>
+          <w:szCs w:val="18"/>
+        </w:rPr>
+      </w:pPr>
+      <w:r>
+        <w:rPr>
+          <w:rFonts w:ascii="Menlo" w:eastAsia="Times New Roman" w:hAnsi="Menlo" w:cs="Menlo"/>
+          <w:color w:val="D4D4D4"/>
+          <w:sz w:val="18"/>
+          <w:szCs w:val="18"/>
+        </w:rPr>
+        <w:t xml:space="preserve">                    (</w:t>
+      </w:r>
+      <w:r>
+        <w:rPr>
+          <w:rFonts w:ascii="Menlo" w:eastAsia="Times New Roman" w:hAnsi="Menlo" w:cs="Menlo"/>
+          <w:color w:val="B5CEA8"/>
+          <w:sz w:val="18"/>
+          <w:szCs w:val="18"/>
+        </w:rPr>
+        <w:t>"00010000"</w:t>
+      </w:r>
+      <w:r>
+        <w:rPr>
+          <w:rFonts w:ascii="Menlo" w:eastAsia="Times New Roman" w:hAnsi="Menlo" w:cs="Menlo"/>
+          <w:color w:val="D4D4D4"/>
+          <w:sz w:val="18"/>
+          <w:szCs w:val="18"/>
+        </w:rPr>
+        <w:t xml:space="preserve">) </w:t>
+      </w:r>
+      <w:r>
+        <w:rPr>
+          <w:rFonts w:ascii="Menlo" w:eastAsia="Times New Roman" w:hAnsi="Menlo" w:cs="Menlo"/>
+          <w:color w:val="569CD6"/>
+          <w:sz w:val="18"/>
+          <w:szCs w:val="18"/>
+        </w:rPr>
+        <w:t>when</w:t>
+      </w:r>
+      <w:r>
+        <w:rPr>
+          <w:rFonts w:ascii="Menlo" w:eastAsia="Times New Roman" w:hAnsi="Menlo" w:cs="Menlo"/>
+          <w:color w:val="D4D4D4"/>
+          <w:sz w:val="18"/>
+          <w:szCs w:val="18"/>
+        </w:rPr>
+        <w:t xml:space="preserve"> (</w:t>
+      </w:r>
+      <w:proofErr w:type="spellStart"/>
+      <w:r>
+        <w:rPr>
+          <w:rFonts w:ascii="Menlo" w:eastAsia="Times New Roman" w:hAnsi="Menlo" w:cs="Menlo"/>
+          <w:color w:val="D4D4D4"/>
+          <w:sz w:val="18"/>
+          <w:szCs w:val="18"/>
+        </w:rPr>
+        <w:t>inputDecoder</w:t>
+      </w:r>
+      <w:proofErr w:type="spellEnd"/>
+      <w:r>
+        <w:rPr>
+          <w:rFonts w:ascii="Menlo" w:eastAsia="Times New Roman" w:hAnsi="Menlo" w:cs="Menlo"/>
+          <w:color w:val="D4D4D4"/>
+          <w:sz w:val="18"/>
+          <w:szCs w:val="18"/>
+        </w:rPr>
+        <w:t>=</w:t>
+      </w:r>
+      <w:r>
+        <w:rPr>
+          <w:rFonts w:ascii="Menlo" w:eastAsia="Times New Roman" w:hAnsi="Menlo" w:cs="Menlo"/>
+          <w:color w:val="B5CEA8"/>
+          <w:sz w:val="18"/>
+          <w:szCs w:val="18"/>
+        </w:rPr>
+        <w:t>"011"</w:t>
+      </w:r>
+      <w:r>
+        <w:rPr>
+          <w:rFonts w:ascii="Menlo" w:eastAsia="Times New Roman" w:hAnsi="Menlo" w:cs="Menlo"/>
+          <w:color w:val="D4D4D4"/>
+          <w:sz w:val="18"/>
+          <w:szCs w:val="18"/>
+        </w:rPr>
+        <w:t xml:space="preserve">) </w:t>
+      </w:r>
+      <w:r>
+        <w:rPr>
+          <w:rFonts w:ascii="Menlo" w:eastAsia="Times New Roman" w:hAnsi="Menlo" w:cs="Menlo"/>
+          <w:color w:val="569CD6"/>
+          <w:sz w:val="18"/>
+          <w:szCs w:val="18"/>
+        </w:rPr>
+        <w:t>else</w:t>
+      </w:r>
+    </w:p>
+    <w:p>
+      <w:pPr>
+        <w:shd w:val="clear" w:color="auto" w:fill="1E1E1E"/>
+        <w:spacing w:line="270" w:lineRule="atLeast"/>
+        <w:rPr>
+          <w:rFonts w:ascii="Menlo" w:eastAsia="Times New Roman" w:hAnsi="Menlo" w:cs="Menlo"/>
+          <w:color w:val="D4D4D4"/>
+          <w:sz w:val="18"/>
+          <w:szCs w:val="18"/>
+        </w:rPr>
+      </w:pPr>
+      <w:r>
+        <w:rPr>
+          <w:rFonts w:ascii="Menlo" w:eastAsia="Times New Roman" w:hAnsi="Menlo" w:cs="Menlo"/>
+          <w:color w:val="D4D4D4"/>
+          <w:sz w:val="18"/>
+          <w:szCs w:val="18"/>
+        </w:rPr>
+        <w:t xml:space="preserve">                    (</w:t>
+      </w:r>
+      <w:r>
+        <w:rPr>
+          <w:rFonts w:ascii="Menlo" w:eastAsia="Times New Roman" w:hAnsi="Menlo" w:cs="Menlo"/>
+          <w:color w:val="B5CEA8"/>
+          <w:sz w:val="18"/>
+          <w:szCs w:val="18"/>
+        </w:rPr>
+        <w:t>"00001000"</w:t>
+      </w:r>
+      <w:r>
+        <w:rPr>
+          <w:rFonts w:ascii="Menlo" w:eastAsia="Times New Roman" w:hAnsi="Menlo" w:cs="Menlo"/>
+          <w:color w:val="D4D4D4"/>
+          <w:sz w:val="18"/>
+          <w:szCs w:val="18"/>
+        </w:rPr>
+        <w:t xml:space="preserve">) </w:t>
+      </w:r>
+      <w:r>
+        <w:rPr>
+          <w:rFonts w:ascii="Menlo" w:eastAsia="Times New Roman" w:hAnsi="Menlo" w:cs="Menlo"/>
+          <w:color w:val="569CD6"/>
+          <w:sz w:val="18"/>
+          <w:szCs w:val="18"/>
+        </w:rPr>
+        <w:t>when</w:t>
+      </w:r>
+      <w:r>
+        <w:rPr>
+          <w:rFonts w:ascii="Menlo" w:eastAsia="Times New Roman" w:hAnsi="Menlo" w:cs="Menlo"/>
+          <w:color w:val="D4D4D4"/>
+          <w:sz w:val="18"/>
+          <w:szCs w:val="18"/>
+        </w:rPr>
+        <w:t xml:space="preserve"> (</w:t>
+      </w:r>
+      <w:proofErr w:type="spellStart"/>
+      <w:r>
+        <w:rPr>
+          <w:rFonts w:ascii="Menlo" w:eastAsia="Times New Roman" w:hAnsi="Menlo" w:cs="Menlo"/>
+          <w:color w:val="D4D4D4"/>
+          <w:sz w:val="18"/>
+          <w:szCs w:val="18"/>
+        </w:rPr>
+        <w:t>inputDecoder</w:t>
+      </w:r>
+      <w:proofErr w:type="spellEnd"/>
+      <w:r>
+        <w:rPr>
+          <w:rFonts w:ascii="Menlo" w:eastAsia="Times New Roman" w:hAnsi="Menlo" w:cs="Menlo"/>
+          <w:color w:val="D4D4D4"/>
+          <w:sz w:val="18"/>
+          <w:szCs w:val="18"/>
+        </w:rPr>
+        <w:t>=</w:t>
+      </w:r>
+      <w:r>
+        <w:rPr>
+          <w:rFonts w:ascii="Menlo" w:eastAsia="Times New Roman" w:hAnsi="Menlo" w:cs="Menlo"/>
+          <w:color w:val="B5CEA8"/>
+          <w:sz w:val="18"/>
+          <w:szCs w:val="18"/>
+        </w:rPr>
+        <w:t>"100"</w:t>
+      </w:r>
+      <w:r>
+        <w:rPr>
+          <w:rFonts w:ascii="Menlo" w:eastAsia="Times New Roman" w:hAnsi="Menlo" w:cs="Menlo"/>
+          <w:color w:val="D4D4D4"/>
+          <w:sz w:val="18"/>
+          <w:szCs w:val="18"/>
+        </w:rPr>
+        <w:t xml:space="preserve">) </w:t>
+      </w:r>
+      <w:r>
+        <w:rPr>
+          <w:rFonts w:ascii="Menlo" w:eastAsia="Times New Roman" w:hAnsi="Menlo" w:cs="Menlo"/>
+          <w:color w:val="569CD6"/>
+          <w:sz w:val="18"/>
+          <w:szCs w:val="18"/>
+        </w:rPr>
+        <w:t>else</w:t>
+      </w:r>
+    </w:p>
+    <w:p>
+      <w:pPr>
+        <w:shd w:val="clear" w:color="auto" w:fill="1E1E1E"/>
+        <w:spacing w:line="270" w:lineRule="atLeast"/>
+        <w:rPr>
+          <w:rFonts w:ascii="Menlo" w:eastAsia="Times New Roman" w:hAnsi="Menlo" w:cs="Menlo"/>
+          <w:color w:val="D4D4D4"/>
+          <w:sz w:val="18"/>
+          <w:szCs w:val="18"/>
+        </w:rPr>
+      </w:pPr>
+      <w:r>
+        <w:rPr>
+          <w:rFonts w:ascii="Menlo" w:eastAsia="Times New Roman" w:hAnsi="Menlo" w:cs="Menlo"/>
+          <w:color w:val="D4D4D4"/>
+          <w:sz w:val="18"/>
+          <w:szCs w:val="18"/>
+        </w:rPr>
+        <w:t xml:space="preserve">                    (</w:t>
+      </w:r>
+      <w:r>
+        <w:rPr>
+          <w:rFonts w:ascii="Menlo" w:eastAsia="Times New Roman" w:hAnsi="Menlo" w:cs="Menlo"/>
+          <w:color w:val="B5CEA8"/>
+          <w:sz w:val="18"/>
+          <w:szCs w:val="18"/>
+        </w:rPr>
+        <w:t>"00000100"</w:t>
+      </w:r>
+      <w:r>
+        <w:rPr>
+          <w:rFonts w:ascii="Menlo" w:eastAsia="Times New Roman" w:hAnsi="Menlo" w:cs="Menlo"/>
+          <w:color w:val="D4D4D4"/>
+          <w:sz w:val="18"/>
+          <w:szCs w:val="18"/>
+        </w:rPr>
+        <w:t xml:space="preserve">) </w:t>
+      </w:r>
+      <w:r>
+        <w:rPr>
+          <w:rFonts w:ascii="Menlo" w:eastAsia="Times New Roman" w:hAnsi="Menlo" w:cs="Menlo"/>
+          <w:color w:val="569CD6"/>
+          <w:sz w:val="18"/>
+          <w:szCs w:val="18"/>
+        </w:rPr>
+        <w:t>when</w:t>
+      </w:r>
+      <w:r>
+        <w:rPr>
+          <w:rFonts w:ascii="Menlo" w:eastAsia="Times New Roman" w:hAnsi="Menlo" w:cs="Menlo"/>
+          <w:color w:val="D4D4D4"/>
+          <w:sz w:val="18"/>
+          <w:szCs w:val="18"/>
+        </w:rPr>
+        <w:t xml:space="preserve"> (</w:t>
+      </w:r>
+      <w:proofErr w:type="spellStart"/>
+      <w:r>
+        <w:rPr>
+          <w:rFonts w:ascii="Menlo" w:eastAsia="Times New Roman" w:hAnsi="Menlo" w:cs="Menlo"/>
+          <w:color w:val="D4D4D4"/>
+          <w:sz w:val="18"/>
+          <w:szCs w:val="18"/>
+        </w:rPr>
+        <w:t>inputDecoder</w:t>
+      </w:r>
+      <w:proofErr w:type="spellEnd"/>
+      <w:r>
+        <w:rPr>
+          <w:rFonts w:ascii="Menlo" w:eastAsia="Times New Roman" w:hAnsi="Menlo" w:cs="Menlo"/>
+          <w:color w:val="D4D4D4"/>
+          <w:sz w:val="18"/>
+          <w:szCs w:val="18"/>
+        </w:rPr>
+        <w:t>=</w:t>
+      </w:r>
+      <w:r>
+        <w:rPr>
+          <w:rFonts w:ascii="Menlo" w:eastAsia="Times New Roman" w:hAnsi="Menlo" w:cs="Menlo"/>
+          <w:color w:val="B5CEA8"/>
+          <w:sz w:val="18"/>
+          <w:szCs w:val="18"/>
+        </w:rPr>
+        <w:t>"101"</w:t>
+      </w:r>
+      <w:r>
+        <w:rPr>
+          <w:rFonts w:ascii="Menlo" w:eastAsia="Times New Roman" w:hAnsi="Menlo" w:cs="Menlo"/>
+          <w:color w:val="D4D4D4"/>
+          <w:sz w:val="18"/>
+          <w:szCs w:val="18"/>
+        </w:rPr>
+        <w:t xml:space="preserve">) </w:t>
+      </w:r>
+      <w:r>
+        <w:rPr>
+          <w:rFonts w:ascii="Menlo" w:eastAsia="Times New Roman" w:hAnsi="Menlo" w:cs="Menlo"/>
+          <w:color w:val="569CD6"/>
+          <w:sz w:val="18"/>
+          <w:szCs w:val="18"/>
+        </w:rPr>
+        <w:t>else</w:t>
+      </w:r>
+    </w:p>
+    <w:p>
+      <w:pPr>
+        <w:shd w:val="clear" w:color="auto" w:fill="1E1E1E"/>
+        <w:spacing w:line="270" w:lineRule="atLeast"/>
+        <w:rPr>
+          <w:rFonts w:ascii="Menlo" w:eastAsia="Times New Roman" w:hAnsi="Menlo" w:cs="Menlo"/>
+          <w:color w:val="D4D4D4"/>
+          <w:sz w:val="18"/>
+          <w:szCs w:val="18"/>
+        </w:rPr>
+      </w:pPr>
+      <w:r>
+        <w:rPr>
+          <w:rFonts w:ascii="Menlo" w:eastAsia="Times New Roman" w:hAnsi="Menlo" w:cs="Menlo"/>
+          <w:color w:val="D4D4D4"/>
+          <w:sz w:val="18"/>
+          <w:szCs w:val="18"/>
+        </w:rPr>
+        <w:t xml:space="preserve">                    (</w:t>
+      </w:r>
+      <w:r>
+        <w:rPr>
+          <w:rFonts w:ascii="Menlo" w:eastAsia="Times New Roman" w:hAnsi="Menlo" w:cs="Menlo"/>
+          <w:color w:val="B5CEA8"/>
+          <w:sz w:val="18"/>
+          <w:szCs w:val="18"/>
+        </w:rPr>
+        <w:t>"00000010"</w:t>
+      </w:r>
+      <w:r>
+        <w:rPr>
+          <w:rFonts w:ascii="Menlo" w:eastAsia="Times New Roman" w:hAnsi="Menlo" w:cs="Menlo"/>
+          <w:color w:val="D4D4D4"/>
+          <w:sz w:val="18"/>
+          <w:szCs w:val="18"/>
+        </w:rPr>
+        <w:t xml:space="preserve">) </w:t>
+      </w:r>
+      <w:r>
+        <w:rPr>
+          <w:rFonts w:ascii="Menlo" w:eastAsia="Times New Roman" w:hAnsi="Menlo" w:cs="Menlo"/>
+          <w:color w:val="569CD6"/>
+          <w:sz w:val="18"/>
+          <w:szCs w:val="18"/>
+        </w:rPr>
+        <w:t>when</w:t>
+      </w:r>
+      <w:r>
+        <w:rPr>
+          <w:rFonts w:ascii="Menlo" w:eastAsia="Times New Roman" w:hAnsi="Menlo" w:cs="Menlo"/>
+          <w:color w:val="D4D4D4"/>
+          <w:sz w:val="18"/>
+          <w:szCs w:val="18"/>
+        </w:rPr>
+        <w:t xml:space="preserve"> (</w:t>
+      </w:r>
+      <w:proofErr w:type="spellStart"/>
+      <w:r>
+        <w:rPr>
+          <w:rFonts w:ascii="Menlo" w:eastAsia="Times New Roman" w:hAnsi="Menlo" w:cs="Menlo"/>
+          <w:color w:val="D4D4D4"/>
+          <w:sz w:val="18"/>
+          <w:szCs w:val="18"/>
+        </w:rPr>
+        <w:t>inputDecoder</w:t>
+      </w:r>
+      <w:proofErr w:type="spellEnd"/>
+      <w:r>
+        <w:rPr>
+          <w:rFonts w:ascii="Menlo" w:eastAsia="Times New Roman" w:hAnsi="Menlo" w:cs="Menlo"/>
+          <w:color w:val="D4D4D4"/>
+          <w:sz w:val="18"/>
+          <w:szCs w:val="18"/>
+        </w:rPr>
+        <w:t>=</w:t>
+      </w:r>
+      <w:r>
+        <w:rPr>
+          <w:rFonts w:ascii="Menlo" w:eastAsia="Times New Roman" w:hAnsi="Menlo" w:cs="Menlo"/>
+          <w:color w:val="B5CEA8"/>
+          <w:sz w:val="18"/>
+          <w:szCs w:val="18"/>
+        </w:rPr>
+        <w:t>"110"</w:t>
+      </w:r>
+      <w:r>
+        <w:rPr>
+          <w:rFonts w:ascii="Menlo" w:eastAsia="Times New Roman" w:hAnsi="Menlo" w:cs="Menlo"/>
+          <w:color w:val="D4D4D4"/>
+          <w:sz w:val="18"/>
+          <w:szCs w:val="18"/>
+        </w:rPr>
+        <w:t xml:space="preserve">) </w:t>
+      </w:r>
+      <w:r>
+        <w:rPr>
+          <w:rFonts w:ascii="Menlo" w:eastAsia="Times New Roman" w:hAnsi="Menlo" w:cs="Menlo"/>
+          <w:color w:val="569CD6"/>
+          <w:sz w:val="18"/>
+          <w:szCs w:val="18"/>
+        </w:rPr>
+        <w:t>else</w:t>
+      </w:r>
+    </w:p>
+    <w:p>
+      <w:pPr>
+        <w:shd w:val="clear" w:color="auto" w:fill="1E1E1E"/>
+        <w:spacing w:line="270" w:lineRule="atLeast"/>
+        <w:rPr>
+          <w:rFonts w:ascii="Menlo" w:eastAsia="Times New Roman" w:hAnsi="Menlo" w:cs="Menlo"/>
+          <w:color w:val="D4D4D4"/>
+          <w:sz w:val="18"/>
+          <w:szCs w:val="18"/>
+        </w:rPr>
+      </w:pPr>
+      <w:r>
+        <w:rPr>
+          <w:rFonts w:ascii="Menlo" w:eastAsia="Times New Roman" w:hAnsi="Menlo" w:cs="Menlo"/>
+          <w:color w:val="D4D4D4"/>
+          <w:sz w:val="18"/>
+          <w:szCs w:val="18"/>
+        </w:rPr>
+        <w:t xml:space="preserve">                    (</w:t>
+      </w:r>
+      <w:r>
+        <w:rPr>
+          <w:rFonts w:ascii="Menlo" w:eastAsia="Times New Roman" w:hAnsi="Menlo" w:cs="Menlo"/>
+          <w:color w:val="B5CEA8"/>
+          <w:sz w:val="18"/>
+          <w:szCs w:val="18"/>
+        </w:rPr>
+        <w:t>"00000001"</w:t>
+      </w:r>
+      <w:r>
+        <w:rPr>
+          <w:rFonts w:ascii="Menlo" w:eastAsia="Times New Roman" w:hAnsi="Menlo" w:cs="Menlo"/>
+          <w:color w:val="D4D4D4"/>
+          <w:sz w:val="18"/>
+          <w:szCs w:val="18"/>
+        </w:rPr>
+        <w:t>);</w:t>
+      </w:r>
+    </w:p>
+    <w:p>
+      <w:pPr>
+        <w:shd w:val="clear" w:color="auto" w:fill="1E1E1E"/>
+        <w:spacing w:line="270" w:lineRule="atLeast"/>
+        <w:rPr>
+          <w:rFonts w:ascii="Menlo" w:eastAsia="Times New Roman" w:hAnsi="Menlo" w:cs="Menlo"/>
+          <w:color w:val="D4D4D4"/>
+          <w:sz w:val="18"/>
+          <w:szCs w:val="18"/>
+        </w:rPr>
+      </w:pPr>
+      <w:r>
+        <w:rPr>
+          <w:rFonts w:ascii="Menlo" w:eastAsia="Times New Roman" w:hAnsi="Menlo" w:cs="Menlo"/>
+          <w:color w:val="D4D4D4"/>
+          <w:sz w:val="18"/>
+          <w:szCs w:val="18"/>
+        </w:rPr>
+        <w:t xml:space="preserve">    </w:t>
+      </w:r>
+      <w:r>
+        <w:rPr>
+          <w:rFonts w:ascii="Menlo" w:eastAsia="Times New Roman" w:hAnsi="Menlo" w:cs="Menlo"/>
+          <w:color w:val="569CD6"/>
+          <w:sz w:val="18"/>
+          <w:szCs w:val="18"/>
+        </w:rPr>
+        <w:t>process</w:t>
+      </w:r>
+      <w:r>
+        <w:rPr>
+          <w:rFonts w:ascii="Menlo" w:eastAsia="Times New Roman" w:hAnsi="Menlo" w:cs="Menlo"/>
+          <w:color w:val="D4D4D4"/>
+          <w:sz w:val="18"/>
+          <w:szCs w:val="18"/>
+        </w:rPr>
+        <w:t>(</w:t>
+      </w:r>
+      <w:proofErr w:type="spellStart"/>
+      <w:r>
+        <w:rPr>
+          <w:rFonts w:ascii="Menlo" w:eastAsia="Times New Roman" w:hAnsi="Menlo" w:cs="Menlo"/>
+          <w:color w:val="D4D4D4"/>
+          <w:sz w:val="18"/>
+          <w:szCs w:val="18"/>
+        </w:rPr>
+        <w:t>outPutDecoder</w:t>
+      </w:r>
+      <w:proofErr w:type="spellEnd"/>
+      <w:r>
+        <w:rPr>
+          <w:rFonts w:ascii="Menlo" w:eastAsia="Times New Roman" w:hAnsi="Menlo" w:cs="Menlo"/>
+          <w:color w:val="D4D4D4"/>
+          <w:sz w:val="18"/>
+          <w:szCs w:val="18"/>
+        </w:rPr>
+        <w:t xml:space="preserve">) </w:t>
+      </w:r>
+      <w:r>
+        <w:rPr>
+          <w:rFonts w:ascii="Menlo" w:eastAsia="Times New Roman" w:hAnsi="Menlo" w:cs="Menlo"/>
+          <w:color w:val="569CD6"/>
+          <w:sz w:val="18"/>
+          <w:szCs w:val="18"/>
+        </w:rPr>
+        <w:t>is</w:t>
+      </w:r>
+      <w:r>
+        <w:rPr>
+          <w:rFonts w:ascii="Menlo" w:eastAsia="Times New Roman" w:hAnsi="Menlo" w:cs="Menlo"/>
+          <w:color w:val="D4D4D4"/>
+          <w:sz w:val="18"/>
+          <w:szCs w:val="18"/>
+        </w:rPr>
+        <w:t xml:space="preserve"> </w:t>
+      </w:r>
+    </w:p>
+    <w:p>
+      <w:pPr>
+        <w:shd w:val="clear" w:color="auto" w:fill="1E1E1E"/>
+        <w:spacing w:line="270" w:lineRule="atLeast"/>
+        <w:rPr>
+          <w:rFonts w:ascii="Menlo" w:eastAsia="Times New Roman" w:hAnsi="Menlo" w:cs="Menlo"/>
+          <w:color w:val="D4D4D4"/>
+          <w:sz w:val="18"/>
+          <w:szCs w:val="18"/>
+        </w:rPr>
+      </w:pPr>
+      <w:r>
+        <w:rPr>
+          <w:rFonts w:ascii="Menlo" w:eastAsia="Times New Roman" w:hAnsi="Menlo" w:cs="Menlo"/>
+          <w:color w:val="D4D4D4"/>
+          <w:sz w:val="18"/>
+          <w:szCs w:val="18"/>
+        </w:rPr>
+        <w:t xml:space="preserve">    </w:t>
+      </w:r>
+      <w:r>
+        <w:rPr>
+          <w:rFonts w:ascii="Menlo" w:eastAsia="Times New Roman" w:hAnsi="Menlo" w:cs="Menlo"/>
+          <w:color w:val="569CD6"/>
+          <w:sz w:val="18"/>
+          <w:szCs w:val="18"/>
+        </w:rPr>
+        <w:t>variable</w:t>
+      </w:r>
+      <w:r>
+        <w:rPr>
+          <w:rFonts w:ascii="Menlo" w:eastAsia="Times New Roman" w:hAnsi="Menlo" w:cs="Menlo"/>
+          <w:color w:val="D4D4D4"/>
+          <w:sz w:val="18"/>
+          <w:szCs w:val="18"/>
+        </w:rPr>
+        <w:t xml:space="preserve"> m</w:t>
+      </w:r>
+      <w:proofErr w:type="gramStart"/>
+      <w:r>
+        <w:rPr>
+          <w:rFonts w:ascii="Menlo" w:eastAsia="Times New Roman" w:hAnsi="Menlo" w:cs="Menlo"/>
+          <w:color w:val="D4D4D4"/>
+          <w:sz w:val="18"/>
+          <w:szCs w:val="18"/>
+        </w:rPr>
+        <w:t>0,m</w:t>
+      </w:r>
+      <w:proofErr w:type="gramEnd"/>
+      <w:r>
+        <w:rPr>
+          <w:rFonts w:ascii="Menlo" w:eastAsia="Times New Roman" w:hAnsi="Menlo" w:cs="Menlo"/>
+          <w:color w:val="D4D4D4"/>
+          <w:sz w:val="18"/>
+          <w:szCs w:val="18"/>
+        </w:rPr>
+        <w:t xml:space="preserve">1,m2,m3,m4,m5,m6,m7 : </w:t>
+      </w:r>
+      <w:r>
+        <w:rPr>
+          <w:rFonts w:ascii="Menlo" w:eastAsia="Times New Roman" w:hAnsi="Menlo" w:cs="Menlo"/>
+          <w:color w:val="4EC9B0"/>
+          <w:sz w:val="18"/>
+          <w:szCs w:val="18"/>
+        </w:rPr>
+        <w:t>STD_LOGIC</w:t>
+      </w:r>
+      <w:r>
+        <w:rPr>
+          <w:rFonts w:ascii="Menlo" w:eastAsia="Times New Roman" w:hAnsi="Menlo" w:cs="Menlo"/>
+          <w:color w:val="D4D4D4"/>
+          <w:sz w:val="18"/>
+          <w:szCs w:val="18"/>
+        </w:rPr>
+        <w:t>;</w:t>
+      </w:r>
+    </w:p>
+    <w:p>
+      <w:pPr>
+        <w:shd w:val="clear" w:color="auto" w:fill="1E1E1E"/>
+        <w:spacing w:line="270" w:lineRule="atLeast"/>
+        <w:rPr>
+          <w:rFonts w:ascii="Menlo" w:eastAsia="Times New Roman" w:hAnsi="Menlo" w:cs="Menlo"/>
+          <w:color w:val="D4D4D4"/>
+          <w:sz w:val="18"/>
+          <w:szCs w:val="18"/>
+        </w:rPr>
+      </w:pPr>
+      <w:r>
+        <w:rPr>
+          <w:rFonts w:ascii="Menlo" w:eastAsia="Times New Roman" w:hAnsi="Menlo" w:cs="Menlo"/>
+          <w:color w:val="D4D4D4"/>
+          <w:sz w:val="18"/>
+          <w:szCs w:val="18"/>
+        </w:rPr>
+        <w:t xml:space="preserve">    </w:t>
+      </w:r>
+      <w:r>
+        <w:rPr>
+          <w:rFonts w:ascii="Menlo" w:eastAsia="Times New Roman" w:hAnsi="Menlo" w:cs="Menlo"/>
+          <w:color w:val="569CD6"/>
+          <w:sz w:val="18"/>
+          <w:szCs w:val="18"/>
+        </w:rPr>
+        <w:t>begin</w:t>
+      </w:r>
+    </w:p>
+    <w:p>
+      <w:pPr>
+        <w:shd w:val="clear" w:color="auto" w:fill="1E1E1E"/>
+        <w:spacing w:line="270" w:lineRule="atLeast"/>
+        <w:rPr>
+          <w:rFonts w:ascii="Menlo" w:eastAsia="Times New Roman" w:hAnsi="Menlo" w:cs="Menlo"/>
+          <w:color w:val="D4D4D4"/>
+          <w:sz w:val="18"/>
+          <w:szCs w:val="18"/>
+        </w:rPr>
+      </w:pPr>
+      <w:r>
+        <w:rPr>
+          <w:rFonts w:ascii="Menlo" w:eastAsia="Times New Roman" w:hAnsi="Menlo" w:cs="Menlo"/>
+          <w:color w:val="D4D4D4"/>
+          <w:sz w:val="18"/>
+          <w:szCs w:val="18"/>
+        </w:rPr>
+        <w:t xml:space="preserve">        m</w:t>
+      </w:r>
+      <w:proofErr w:type="gramStart"/>
+      <w:r>
+        <w:rPr>
+          <w:rFonts w:ascii="Menlo" w:eastAsia="Times New Roman" w:hAnsi="Menlo" w:cs="Menlo"/>
+          <w:color w:val="D4D4D4"/>
+          <w:sz w:val="18"/>
+          <w:szCs w:val="18"/>
+        </w:rPr>
+        <w:t>0 :</w:t>
+      </w:r>
+      <w:proofErr w:type="gramEnd"/>
+      <w:r>
+        <w:rPr>
+          <w:rFonts w:ascii="Menlo" w:eastAsia="Times New Roman" w:hAnsi="Menlo" w:cs="Menlo"/>
+          <w:color w:val="D4D4D4"/>
+          <w:sz w:val="18"/>
+          <w:szCs w:val="18"/>
+        </w:rPr>
+        <w:t>=</w:t>
+      </w:r>
+      <w:r>
+        <w:rPr>
+          <w:rFonts w:ascii="Menlo" w:eastAsia="Times New Roman" w:hAnsi="Menlo" w:cs="Menlo"/>
+          <w:color w:val="B5CEA8"/>
+          <w:sz w:val="18"/>
+          <w:szCs w:val="18"/>
+        </w:rPr>
+        <w:t>'0'</w:t>
+      </w:r>
+      <w:r>
+        <w:rPr>
+          <w:rFonts w:ascii="Menlo" w:eastAsia="Times New Roman" w:hAnsi="Menlo" w:cs="Menlo"/>
+          <w:color w:val="D4D4D4"/>
+          <w:sz w:val="18"/>
+          <w:szCs w:val="18"/>
+        </w:rPr>
+        <w:t>;</w:t>
+      </w:r>
+    </w:p>
+    <w:p>
+      <w:pPr>
+        <w:shd w:val="clear" w:color="auto" w:fill="1E1E1E"/>
+        <w:spacing w:line="270" w:lineRule="atLeast"/>
+        <w:rPr>
+          <w:rFonts w:ascii="Menlo" w:eastAsia="Times New Roman" w:hAnsi="Menlo" w:cs="Menlo"/>
+          <w:color w:val="D4D4D4"/>
+          <w:sz w:val="18"/>
+          <w:szCs w:val="18"/>
+        </w:rPr>
+      </w:pPr>
+      <w:r>
+        <w:rPr>
+          <w:rFonts w:ascii="Menlo" w:eastAsia="Times New Roman" w:hAnsi="Menlo" w:cs="Menlo"/>
+          <w:color w:val="D4D4D4"/>
+          <w:sz w:val="18"/>
+          <w:szCs w:val="18"/>
+        </w:rPr>
+        <w:t xml:space="preserve">        m</w:t>
+      </w:r>
+      <w:proofErr w:type="gramStart"/>
+      <w:r>
+        <w:rPr>
+          <w:rFonts w:ascii="Menlo" w:eastAsia="Times New Roman" w:hAnsi="Menlo" w:cs="Menlo"/>
+          <w:color w:val="D4D4D4"/>
+          <w:sz w:val="18"/>
+          <w:szCs w:val="18"/>
+        </w:rPr>
+        <w:t>1 :</w:t>
+      </w:r>
+      <w:proofErr w:type="gramEnd"/>
+      <w:r>
+        <w:rPr>
+          <w:rFonts w:ascii="Menlo" w:eastAsia="Times New Roman" w:hAnsi="Menlo" w:cs="Menlo"/>
+          <w:color w:val="D4D4D4"/>
+          <w:sz w:val="18"/>
+          <w:szCs w:val="18"/>
+        </w:rPr>
+        <w:t>=</w:t>
+      </w:r>
+      <w:r>
+        <w:rPr>
+          <w:rFonts w:ascii="Menlo" w:eastAsia="Times New Roman" w:hAnsi="Menlo" w:cs="Menlo"/>
+          <w:color w:val="B5CEA8"/>
+          <w:sz w:val="18"/>
+          <w:szCs w:val="18"/>
+        </w:rPr>
+        <w:t>'0'</w:t>
+      </w:r>
+      <w:r>
+        <w:rPr>
+          <w:rFonts w:ascii="Menlo" w:eastAsia="Times New Roman" w:hAnsi="Menlo" w:cs="Menlo"/>
+          <w:color w:val="D4D4D4"/>
+          <w:sz w:val="18"/>
+          <w:szCs w:val="18"/>
+        </w:rPr>
+        <w:t>;</w:t>
+      </w:r>
+    </w:p>
+    <w:p>
+      <w:pPr>
+        <w:shd w:val="clear" w:color="auto" w:fill="1E1E1E"/>
+        <w:spacing w:line="270" w:lineRule="atLeast"/>
+        <w:rPr>
+          <w:rFonts w:ascii="Menlo" w:eastAsia="Times New Roman" w:hAnsi="Menlo" w:cs="Menlo"/>
+          <w:color w:val="D4D4D4"/>
+          <w:sz w:val="18"/>
+          <w:szCs w:val="18"/>
+        </w:rPr>
+      </w:pPr>
+      <w:r>
+        <w:rPr>
+          <w:rFonts w:ascii="Menlo" w:eastAsia="Times New Roman" w:hAnsi="Menlo" w:cs="Menlo"/>
+          <w:color w:val="D4D4D4"/>
+          <w:sz w:val="18"/>
+          <w:szCs w:val="18"/>
+        </w:rPr>
+        <w:t xml:space="preserve">        m</w:t>
+      </w:r>
+      <w:proofErr w:type="gramStart"/>
+      <w:r>
+        <w:rPr>
+          <w:rFonts w:ascii="Menlo" w:eastAsia="Times New Roman" w:hAnsi="Menlo" w:cs="Menlo"/>
+          <w:color w:val="D4D4D4"/>
+          <w:sz w:val="18"/>
+          <w:szCs w:val="18"/>
+        </w:rPr>
+        <w:t>2 :</w:t>
+      </w:r>
+      <w:proofErr w:type="gramEnd"/>
+      <w:r>
+        <w:rPr>
+          <w:rFonts w:ascii="Menlo" w:eastAsia="Times New Roman" w:hAnsi="Menlo" w:cs="Menlo"/>
+          <w:color w:val="D4D4D4"/>
+          <w:sz w:val="18"/>
+          <w:szCs w:val="18"/>
+        </w:rPr>
+        <w:t>=</w:t>
+      </w:r>
+      <w:r>
+        <w:rPr>
+          <w:rFonts w:ascii="Menlo" w:eastAsia="Times New Roman" w:hAnsi="Menlo" w:cs="Menlo"/>
+          <w:color w:val="B5CEA8"/>
+          <w:sz w:val="18"/>
+          <w:szCs w:val="18"/>
+        </w:rPr>
+        <w:t>'0'</w:t>
+      </w:r>
+      <w:r>
+        <w:rPr>
+          <w:rFonts w:ascii="Menlo" w:eastAsia="Times New Roman" w:hAnsi="Menlo" w:cs="Menlo"/>
+          <w:color w:val="D4D4D4"/>
+          <w:sz w:val="18"/>
+          <w:szCs w:val="18"/>
+        </w:rPr>
+        <w:t>;</w:t>
+      </w:r>
+    </w:p>
+    <w:p>
+      <w:pPr>
+        <w:shd w:val="clear" w:color="auto" w:fill="1E1E1E"/>
+        <w:spacing w:line="270" w:lineRule="atLeast"/>
+        <w:rPr>
+          <w:rFonts w:ascii="Menlo" w:eastAsia="Times New Roman" w:hAnsi="Menlo" w:cs="Menlo"/>
+          <w:color w:val="D4D4D4"/>
+          <w:sz w:val="18"/>
+          <w:szCs w:val="18"/>
+        </w:rPr>
+      </w:pPr>
+      <w:r>
+        <w:rPr>
+          <w:rFonts w:ascii="Menlo" w:eastAsia="Times New Roman" w:hAnsi="Menlo" w:cs="Menlo"/>
+          <w:color w:val="D4D4D4"/>
+          <w:sz w:val="18"/>
+          <w:szCs w:val="18"/>
+        </w:rPr>
+        <w:t xml:space="preserve">        m</w:t>
+      </w:r>
+      <w:proofErr w:type="gramStart"/>
+      <w:r>
+        <w:rPr>
+          <w:rFonts w:ascii="Menlo" w:eastAsia="Times New Roman" w:hAnsi="Menlo" w:cs="Menlo"/>
+          <w:color w:val="D4D4D4"/>
+          <w:sz w:val="18"/>
+          <w:szCs w:val="18"/>
+        </w:rPr>
+        <w:t>3 :</w:t>
+      </w:r>
+      <w:proofErr w:type="gramEnd"/>
+      <w:r>
+        <w:rPr>
+          <w:rFonts w:ascii="Menlo" w:eastAsia="Times New Roman" w:hAnsi="Menlo" w:cs="Menlo"/>
+          <w:color w:val="D4D4D4"/>
+          <w:sz w:val="18"/>
+          <w:szCs w:val="18"/>
+        </w:rPr>
+        <w:t>=</w:t>
+      </w:r>
+      <w:r>
+        <w:rPr>
+          <w:rFonts w:ascii="Menlo" w:eastAsia="Times New Roman" w:hAnsi="Menlo" w:cs="Menlo"/>
+          <w:color w:val="B5CEA8"/>
+          <w:sz w:val="18"/>
+          <w:szCs w:val="18"/>
+        </w:rPr>
+        <w:t>'0'</w:t>
+      </w:r>
+      <w:r>
+        <w:rPr>
+          <w:rFonts w:ascii="Menlo" w:eastAsia="Times New Roman" w:hAnsi="Menlo" w:cs="Menlo"/>
+          <w:color w:val="D4D4D4"/>
+          <w:sz w:val="18"/>
+          <w:szCs w:val="18"/>
+        </w:rPr>
+        <w:t>;</w:t>
+      </w:r>
+    </w:p>
+    <w:p>
+      <w:pPr>
+        <w:shd w:val="clear" w:color="auto" w:fill="1E1E1E"/>
+        <w:spacing w:line="270" w:lineRule="atLeast"/>
+        <w:rPr>
+          <w:rFonts w:ascii="Menlo" w:eastAsia="Times New Roman" w:hAnsi="Menlo" w:cs="Menlo"/>
+          <w:color w:val="D4D4D4"/>
+          <w:sz w:val="18"/>
+          <w:szCs w:val="18"/>
+        </w:rPr>
+      </w:pPr>
+      <w:r>
+        <w:rPr>
+          <w:rFonts w:ascii="Menlo" w:eastAsia="Times New Roman" w:hAnsi="Menlo" w:cs="Menlo"/>
+          <w:color w:val="D4D4D4"/>
+          <w:sz w:val="18"/>
+          <w:szCs w:val="18"/>
+        </w:rPr>
+        <w:t xml:space="preserve">        m</w:t>
+      </w:r>
+      <w:proofErr w:type="gramStart"/>
+      <w:r>
+        <w:rPr>
+          <w:rFonts w:ascii="Menlo" w:eastAsia="Times New Roman" w:hAnsi="Menlo" w:cs="Menlo"/>
+          <w:color w:val="D4D4D4"/>
+          <w:sz w:val="18"/>
+          <w:szCs w:val="18"/>
+        </w:rPr>
+        <w:t>4 :</w:t>
+      </w:r>
+      <w:proofErr w:type="gramEnd"/>
+      <w:r>
+        <w:rPr>
+          <w:rFonts w:ascii="Menlo" w:eastAsia="Times New Roman" w:hAnsi="Menlo" w:cs="Menlo"/>
+          <w:color w:val="D4D4D4"/>
+          <w:sz w:val="18"/>
+          <w:szCs w:val="18"/>
+        </w:rPr>
+        <w:t>=</w:t>
+      </w:r>
+      <w:r>
+        <w:rPr>
+          <w:rFonts w:ascii="Menlo" w:eastAsia="Times New Roman" w:hAnsi="Menlo" w:cs="Menlo"/>
+          <w:color w:val="B5CEA8"/>
+          <w:sz w:val="18"/>
+          <w:szCs w:val="18"/>
+        </w:rPr>
+        <w:t>'0'</w:t>
+      </w:r>
+      <w:r>
+        <w:rPr>
+          <w:rFonts w:ascii="Menlo" w:eastAsia="Times New Roman" w:hAnsi="Menlo" w:cs="Menlo"/>
+          <w:color w:val="D4D4D4"/>
+          <w:sz w:val="18"/>
+          <w:szCs w:val="18"/>
+        </w:rPr>
+        <w:t>;</w:t>
+      </w:r>
+    </w:p>
+    <w:p>
+      <w:pPr>
+        <w:shd w:val="clear" w:color="auto" w:fill="1E1E1E"/>
+        <w:spacing w:line="270" w:lineRule="atLeast"/>
+        <w:rPr>
+          <w:rFonts w:ascii="Menlo" w:eastAsia="Times New Roman" w:hAnsi="Menlo" w:cs="Menlo"/>
+          <w:color w:val="D4D4D4"/>
+          <w:sz w:val="18"/>
+          <w:szCs w:val="18"/>
+        </w:rPr>
+      </w:pPr>
+      <w:r>
+        <w:rPr>
+          <w:rFonts w:ascii="Menlo" w:eastAsia="Times New Roman" w:hAnsi="Menlo" w:cs="Menlo"/>
+          <w:color w:val="D4D4D4"/>
+          <w:sz w:val="18"/>
+          <w:szCs w:val="18"/>
+        </w:rPr>
+        <w:t xml:space="preserve">        m</w:t>
+      </w:r>
+      <w:proofErr w:type="gramStart"/>
+      <w:r>
+        <w:rPr>
+          <w:rFonts w:ascii="Menlo" w:eastAsia="Times New Roman" w:hAnsi="Menlo" w:cs="Menlo"/>
+          <w:color w:val="D4D4D4"/>
+          <w:sz w:val="18"/>
+          <w:szCs w:val="18"/>
+        </w:rPr>
+        <w:t>5 :</w:t>
+      </w:r>
+      <w:proofErr w:type="gramEnd"/>
+      <w:r>
+        <w:rPr>
+          <w:rFonts w:ascii="Menlo" w:eastAsia="Times New Roman" w:hAnsi="Menlo" w:cs="Menlo"/>
+          <w:color w:val="D4D4D4"/>
+          <w:sz w:val="18"/>
+          <w:szCs w:val="18"/>
+        </w:rPr>
+        <w:t>=</w:t>
+      </w:r>
+      <w:r>
+        <w:rPr>
+          <w:rFonts w:ascii="Menlo" w:eastAsia="Times New Roman" w:hAnsi="Menlo" w:cs="Menlo"/>
+          <w:color w:val="B5CEA8"/>
+          <w:sz w:val="18"/>
+          <w:szCs w:val="18"/>
+        </w:rPr>
+        <w:t>'0'</w:t>
+      </w:r>
+      <w:r>
+        <w:rPr>
+          <w:rFonts w:ascii="Menlo" w:eastAsia="Times New Roman" w:hAnsi="Menlo" w:cs="Menlo"/>
+          <w:color w:val="D4D4D4"/>
+          <w:sz w:val="18"/>
+          <w:szCs w:val="18"/>
+        </w:rPr>
+        <w:t>;</w:t>
+      </w:r>
+    </w:p>
+    <w:p>
+      <w:pPr>
+        <w:shd w:val="clear" w:color="auto" w:fill="1E1E1E"/>
+        <w:spacing w:line="270" w:lineRule="atLeast"/>
+        <w:rPr>
+          <w:rFonts w:ascii="Menlo" w:eastAsia="Times New Roman" w:hAnsi="Menlo" w:cs="Menlo"/>
+          <w:color w:val="D4D4D4"/>
+          <w:sz w:val="18"/>
+          <w:szCs w:val="18"/>
+        </w:rPr>
+      </w:pPr>
+      <w:r>
+        <w:rPr>
+          <w:rFonts w:ascii="Menlo" w:eastAsia="Times New Roman" w:hAnsi="Menlo" w:cs="Menlo"/>
+          <w:color w:val="D4D4D4"/>
+          <w:sz w:val="18"/>
+          <w:szCs w:val="18"/>
+        </w:rPr>
+        <w:t xml:space="preserve">        m</w:t>
+      </w:r>
+      <w:proofErr w:type="gramStart"/>
+      <w:r>
+        <w:rPr>
+          <w:rFonts w:ascii="Menlo" w:eastAsia="Times New Roman" w:hAnsi="Menlo" w:cs="Menlo"/>
+          <w:color w:val="D4D4D4"/>
+          <w:sz w:val="18"/>
+          <w:szCs w:val="18"/>
+        </w:rPr>
+        <w:t>6 :</w:t>
+      </w:r>
+      <w:proofErr w:type="gramEnd"/>
+      <w:r>
+        <w:rPr>
+          <w:rFonts w:ascii="Menlo" w:eastAsia="Times New Roman" w:hAnsi="Menlo" w:cs="Menlo"/>
+          <w:color w:val="D4D4D4"/>
+          <w:sz w:val="18"/>
+          <w:szCs w:val="18"/>
+        </w:rPr>
+        <w:t>=</w:t>
+      </w:r>
+      <w:r>
+        <w:rPr>
+          <w:rFonts w:ascii="Menlo" w:eastAsia="Times New Roman" w:hAnsi="Menlo" w:cs="Menlo"/>
+          <w:color w:val="B5CEA8"/>
+          <w:sz w:val="18"/>
+          <w:szCs w:val="18"/>
+        </w:rPr>
+        <w:t>'0'</w:t>
+      </w:r>
+      <w:r>
+        <w:rPr>
+          <w:rFonts w:ascii="Menlo" w:eastAsia="Times New Roman" w:hAnsi="Menlo" w:cs="Menlo"/>
+          <w:color w:val="D4D4D4"/>
+          <w:sz w:val="18"/>
+          <w:szCs w:val="18"/>
+        </w:rPr>
+        <w:t>;</w:t>
+      </w:r>
+    </w:p>
+    <w:p>
+      <w:pPr>
+        <w:shd w:val="clear" w:color="auto" w:fill="1E1E1E"/>
+        <w:spacing w:line="270" w:lineRule="atLeast"/>
+        <w:rPr>
+          <w:rFonts w:ascii="Menlo" w:eastAsia="Times New Roman" w:hAnsi="Menlo" w:cs="Menlo"/>
+          <w:color w:val="D4D4D4"/>
+          <w:sz w:val="18"/>
+          <w:szCs w:val="18"/>
+        </w:rPr>
+      </w:pPr>
+      <w:r>
+        <w:rPr>
+          <w:rFonts w:ascii="Menlo" w:eastAsia="Times New Roman" w:hAnsi="Menlo" w:cs="Menlo"/>
+          <w:color w:val="D4D4D4"/>
+          <w:sz w:val="18"/>
+          <w:szCs w:val="18"/>
+        </w:rPr>
+        <w:t xml:space="preserve">        m</w:t>
+      </w:r>
+      <w:proofErr w:type="gramStart"/>
+      <w:r>
+        <w:rPr>
+          <w:rFonts w:ascii="Menlo" w:eastAsia="Times New Roman" w:hAnsi="Menlo" w:cs="Menlo"/>
+          <w:color w:val="D4D4D4"/>
+          <w:sz w:val="18"/>
+          <w:szCs w:val="18"/>
+        </w:rPr>
+        <w:t>7 :</w:t>
+      </w:r>
+      <w:proofErr w:type="gramEnd"/>
+      <w:r>
+        <w:rPr>
+          <w:rFonts w:ascii="Menlo" w:eastAsia="Times New Roman" w:hAnsi="Menlo" w:cs="Menlo"/>
+          <w:color w:val="D4D4D4"/>
+          <w:sz w:val="18"/>
+          <w:szCs w:val="18"/>
+        </w:rPr>
+        <w:t>=</w:t>
+      </w:r>
+      <w:r>
+        <w:rPr>
+          <w:rFonts w:ascii="Menlo" w:eastAsia="Times New Roman" w:hAnsi="Menlo" w:cs="Menlo"/>
+          <w:color w:val="B5CEA8"/>
+          <w:sz w:val="18"/>
+          <w:szCs w:val="18"/>
+        </w:rPr>
+        <w:t>'0'</w:t>
+      </w:r>
+      <w:r>
+        <w:rPr>
+          <w:rFonts w:ascii="Menlo" w:eastAsia="Times New Roman" w:hAnsi="Menlo" w:cs="Menlo"/>
+          <w:color w:val="D4D4D4"/>
+          <w:sz w:val="18"/>
+          <w:szCs w:val="18"/>
+        </w:rPr>
+        <w:t>;</w:t>
+      </w:r>
+    </w:p>
+    <w:p>
+      <w:pPr>
+        <w:shd w:val="clear" w:color="auto" w:fill="1E1E1E"/>
+        <w:spacing w:line="270" w:lineRule="atLeast"/>
+        <w:rPr>
+          <w:rFonts w:ascii="Menlo" w:eastAsia="Times New Roman" w:hAnsi="Menlo" w:cs="Menlo"/>
+          <w:color w:val="D4D4D4"/>
+          <w:sz w:val="18"/>
+          <w:szCs w:val="18"/>
+        </w:rPr>
+      </w:pPr>
+      <w:r>
+        <w:rPr>
+          <w:rFonts w:ascii="Menlo" w:eastAsia="Times New Roman" w:hAnsi="Menlo" w:cs="Menlo"/>
+          <w:color w:val="D4D4D4"/>
+          <w:sz w:val="18"/>
+          <w:szCs w:val="18"/>
+        </w:rPr>
+        <w:t xml:space="preserve">        </w:t>
+      </w:r>
+      <w:r>
+        <w:rPr>
+          <w:rFonts w:ascii="Menlo" w:eastAsia="Times New Roman" w:hAnsi="Menlo" w:cs="Menlo"/>
+          <w:color w:val="569CD6"/>
+          <w:sz w:val="18"/>
+          <w:szCs w:val="18"/>
+        </w:rPr>
+        <w:t>case</w:t>
+      </w:r>
+      <w:r>
+        <w:rPr>
+          <w:rFonts w:ascii="Menlo" w:eastAsia="Times New Roman" w:hAnsi="Menlo" w:cs="Menlo"/>
+          <w:color w:val="D4D4D4"/>
+          <w:sz w:val="18"/>
+          <w:szCs w:val="18"/>
+        </w:rPr>
+        <w:t xml:space="preserve"> </w:t>
+      </w:r>
+      <w:proofErr w:type="spellStart"/>
+      <w:r>
+        <w:rPr>
+          <w:rFonts w:ascii="Menlo" w:eastAsia="Times New Roman" w:hAnsi="Menlo" w:cs="Menlo"/>
+          <w:color w:val="D4D4D4"/>
+          <w:sz w:val="18"/>
+          <w:szCs w:val="18"/>
+        </w:rPr>
+        <w:t>outPutDecoder</w:t>
+      </w:r>
+      <w:proofErr w:type="spellEnd"/>
+      <w:r>
+        <w:rPr>
+          <w:rFonts w:ascii="Menlo" w:eastAsia="Times New Roman" w:hAnsi="Menlo" w:cs="Menlo"/>
+          <w:color w:val="D4D4D4"/>
+          <w:sz w:val="18"/>
+          <w:szCs w:val="18"/>
+        </w:rPr>
+        <w:t xml:space="preserve"> </w:t>
+      </w:r>
+      <w:r>
+        <w:rPr>
+          <w:rFonts w:ascii="Menlo" w:eastAsia="Times New Roman" w:hAnsi="Menlo" w:cs="Menlo"/>
+          <w:color w:val="569CD6"/>
+          <w:sz w:val="18"/>
+          <w:szCs w:val="18"/>
+        </w:rPr>
+        <w:t>is</w:t>
+      </w:r>
+    </w:p>
+    <w:p>
+      <w:pPr>
+        <w:shd w:val="clear" w:color="auto" w:fill="1E1E1E"/>
+        <w:spacing w:line="270" w:lineRule="atLeast"/>
+        <w:rPr>
+          <w:rFonts w:ascii="Menlo" w:eastAsia="Times New Roman" w:hAnsi="Menlo" w:cs="Menlo"/>
+          <w:color w:val="D4D4D4"/>
+          <w:sz w:val="18"/>
+          <w:szCs w:val="18"/>
+        </w:rPr>
+      </w:pPr>
+      <w:r>
+        <w:rPr>
+          <w:rFonts w:ascii="Menlo" w:eastAsia="Times New Roman" w:hAnsi="Menlo" w:cs="Menlo"/>
+          <w:color w:val="D4D4D4"/>
+          <w:sz w:val="18"/>
+          <w:szCs w:val="18"/>
+        </w:rPr>
+        <w:t xml:space="preserve">            </w:t>
+      </w:r>
+      <w:r>
+        <w:rPr>
+          <w:rFonts w:ascii="Menlo" w:eastAsia="Times New Roman" w:hAnsi="Menlo" w:cs="Menlo"/>
+          <w:color w:val="569CD6"/>
+          <w:sz w:val="18"/>
+          <w:szCs w:val="18"/>
+        </w:rPr>
+        <w:t>when</w:t>
+      </w:r>
+      <w:r>
+        <w:rPr>
+          <w:rFonts w:ascii="Menlo" w:eastAsia="Times New Roman" w:hAnsi="Menlo" w:cs="Menlo"/>
+          <w:color w:val="D4D4D4"/>
+          <w:sz w:val="18"/>
+          <w:szCs w:val="18"/>
+        </w:rPr>
+        <w:t xml:space="preserve"> </w:t>
+      </w:r>
+      <w:r>
+        <w:rPr>
+          <w:rFonts w:ascii="Menlo" w:eastAsia="Times New Roman" w:hAnsi="Menlo" w:cs="Menlo"/>
+          <w:color w:val="B5CEA8"/>
+          <w:sz w:val="18"/>
+          <w:szCs w:val="18"/>
+        </w:rPr>
+        <w:t>"10000000"</w:t>
+      </w:r>
+      <w:r>
+        <w:rPr>
+          <w:rFonts w:ascii="Menlo" w:eastAsia="Times New Roman" w:hAnsi="Menlo" w:cs="Menlo"/>
+          <w:color w:val="D4D4D4"/>
+          <w:sz w:val="18"/>
+          <w:szCs w:val="18"/>
+        </w:rPr>
+        <w:t xml:space="preserve"> =&gt; </w:t>
+      </w:r>
+    </w:p>
+    <w:p>
+      <w:pPr>
+        <w:shd w:val="clear" w:color="auto" w:fill="1E1E1E"/>
+        <w:spacing w:line="270" w:lineRule="atLeast"/>
+        <w:rPr>
+          <w:rFonts w:ascii="Menlo" w:eastAsia="Times New Roman" w:hAnsi="Menlo" w:cs="Menlo"/>
+          <w:color w:val="D4D4D4"/>
+          <w:sz w:val="18"/>
+          <w:szCs w:val="18"/>
+        </w:rPr>
+      </w:pPr>
+      <w:r>
+        <w:rPr>
+          <w:rFonts w:ascii="Menlo" w:eastAsia="Times New Roman" w:hAnsi="Menlo" w:cs="Menlo"/>
+          <w:color w:val="D4D4D4"/>
+          <w:sz w:val="18"/>
+          <w:szCs w:val="18"/>
+        </w:rPr>
+        <w:t xml:space="preserve">                m</w:t>
+      </w:r>
+      <w:proofErr w:type="gramStart"/>
+      <w:r>
+        <w:rPr>
+          <w:rFonts w:ascii="Menlo" w:eastAsia="Times New Roman" w:hAnsi="Menlo" w:cs="Menlo"/>
+          <w:color w:val="D4D4D4"/>
+          <w:sz w:val="18"/>
+          <w:szCs w:val="18"/>
+        </w:rPr>
+        <w:t>0 :</w:t>
+      </w:r>
+      <w:proofErr w:type="gramEnd"/>
+      <w:r>
+        <w:rPr>
+          <w:rFonts w:ascii="Menlo" w:eastAsia="Times New Roman" w:hAnsi="Menlo" w:cs="Menlo"/>
+          <w:color w:val="D4D4D4"/>
+          <w:sz w:val="18"/>
+          <w:szCs w:val="18"/>
+        </w:rPr>
+        <w:t xml:space="preserve">= </w:t>
+      </w:r>
+      <w:r>
+        <w:rPr>
+          <w:rFonts w:ascii="Menlo" w:eastAsia="Times New Roman" w:hAnsi="Menlo" w:cs="Menlo"/>
+          <w:color w:val="B5CEA8"/>
+          <w:sz w:val="18"/>
+          <w:szCs w:val="18"/>
+        </w:rPr>
+        <w:t>'1'</w:t>
+      </w:r>
+      <w:r>
+        <w:rPr>
+          <w:rFonts w:ascii="Menlo" w:eastAsia="Times New Roman" w:hAnsi="Menlo" w:cs="Menlo"/>
+          <w:color w:val="D4D4D4"/>
+          <w:sz w:val="18"/>
+          <w:szCs w:val="18"/>
+        </w:rPr>
+        <w:t>;</w:t>
+      </w:r>
+    </w:p>
+    <w:p>
+      <w:pPr>
+        <w:shd w:val="clear" w:color="auto" w:fill="1E1E1E"/>
+        <w:spacing w:line="270" w:lineRule="atLeast"/>
+        <w:rPr>
+          <w:rFonts w:ascii="Menlo" w:eastAsia="Times New Roman" w:hAnsi="Menlo" w:cs="Menlo"/>
+          <w:color w:val="D4D4D4"/>
+          <w:sz w:val="18"/>
+          <w:szCs w:val="18"/>
+        </w:rPr>
+      </w:pPr>
+      <w:r>
+        <w:rPr>
+          <w:rFonts w:ascii="Menlo" w:eastAsia="Times New Roman" w:hAnsi="Menlo" w:cs="Menlo"/>
+          <w:color w:val="D4D4D4"/>
+          <w:sz w:val="18"/>
+          <w:szCs w:val="18"/>
+        </w:rPr>
+        <w:t xml:space="preserve">            </w:t>
+      </w:r>
+      <w:r>
+        <w:rPr>
+          <w:rFonts w:ascii="Menlo" w:eastAsia="Times New Roman" w:hAnsi="Menlo" w:cs="Menlo"/>
+          <w:color w:val="569CD6"/>
+          <w:sz w:val="18"/>
+          <w:szCs w:val="18"/>
+        </w:rPr>
+        <w:t>when</w:t>
+      </w:r>
+      <w:r>
+        <w:rPr>
+          <w:rFonts w:ascii="Menlo" w:eastAsia="Times New Roman" w:hAnsi="Menlo" w:cs="Menlo"/>
+          <w:color w:val="D4D4D4"/>
+          <w:sz w:val="18"/>
+          <w:szCs w:val="18"/>
+        </w:rPr>
+        <w:t xml:space="preserve"> </w:t>
+      </w:r>
+      <w:r>
+        <w:rPr>
+          <w:rFonts w:ascii="Menlo" w:eastAsia="Times New Roman" w:hAnsi="Menlo" w:cs="Menlo"/>
+          <w:color w:val="B5CEA8"/>
+          <w:sz w:val="18"/>
+          <w:szCs w:val="18"/>
+        </w:rPr>
+        <w:t>"01000000"</w:t>
+      </w:r>
+      <w:r>
+        <w:rPr>
+          <w:rFonts w:ascii="Menlo" w:eastAsia="Times New Roman" w:hAnsi="Menlo" w:cs="Menlo"/>
+          <w:color w:val="D4D4D4"/>
+          <w:sz w:val="18"/>
+          <w:szCs w:val="18"/>
+        </w:rPr>
+        <w:t xml:space="preserve"> =&gt; </w:t>
+      </w:r>
+    </w:p>
+    <w:p>
+      <w:pPr>
+        <w:shd w:val="clear" w:color="auto" w:fill="1E1E1E"/>
+        <w:spacing w:line="270" w:lineRule="atLeast"/>
+        <w:rPr>
+          <w:rFonts w:ascii="Menlo" w:eastAsia="Times New Roman" w:hAnsi="Menlo" w:cs="Menlo"/>
+          <w:color w:val="D4D4D4"/>
+          <w:sz w:val="18"/>
+          <w:szCs w:val="18"/>
+        </w:rPr>
+      </w:pPr>
+      <w:r>
+        <w:rPr>
+          <w:rFonts w:ascii="Menlo" w:eastAsia="Times New Roman" w:hAnsi="Menlo" w:cs="Menlo"/>
+          <w:color w:val="D4D4D4"/>
+          <w:sz w:val="18"/>
+          <w:szCs w:val="18"/>
+        </w:rPr>
+        <w:t xml:space="preserve">                m</w:t>
+      </w:r>
+      <w:proofErr w:type="gramStart"/>
+      <w:r>
+        <w:rPr>
+          <w:rFonts w:ascii="Menlo" w:eastAsia="Times New Roman" w:hAnsi="Menlo" w:cs="Menlo"/>
+          <w:color w:val="D4D4D4"/>
+          <w:sz w:val="18"/>
+          <w:szCs w:val="18"/>
+        </w:rPr>
+        <w:t>1 :</w:t>
+      </w:r>
+      <w:proofErr w:type="gramEnd"/>
+      <w:r>
+        <w:rPr>
+          <w:rFonts w:ascii="Menlo" w:eastAsia="Times New Roman" w:hAnsi="Menlo" w:cs="Menlo"/>
+          <w:color w:val="D4D4D4"/>
+          <w:sz w:val="18"/>
+          <w:szCs w:val="18"/>
+        </w:rPr>
+        <w:t xml:space="preserve">= </w:t>
+      </w:r>
+      <w:r>
+        <w:rPr>
+          <w:rFonts w:ascii="Menlo" w:eastAsia="Times New Roman" w:hAnsi="Menlo" w:cs="Menlo"/>
+          <w:color w:val="B5CEA8"/>
+          <w:sz w:val="18"/>
+          <w:szCs w:val="18"/>
+        </w:rPr>
+        <w:t>'1'</w:t>
+      </w:r>
+      <w:r>
+        <w:rPr>
+          <w:rFonts w:ascii="Menlo" w:eastAsia="Times New Roman" w:hAnsi="Menlo" w:cs="Menlo"/>
+          <w:color w:val="D4D4D4"/>
+          <w:sz w:val="18"/>
+          <w:szCs w:val="18"/>
+        </w:rPr>
+        <w:t>;</w:t>
+      </w:r>
+    </w:p>
+    <w:p>
+      <w:pPr>
+        <w:shd w:val="clear" w:color="auto" w:fill="1E1E1E"/>
+        <w:spacing w:line="270" w:lineRule="atLeast"/>
+        <w:rPr>
+          <w:rFonts w:ascii="Menlo" w:eastAsia="Times New Roman" w:hAnsi="Menlo" w:cs="Menlo"/>
+          <w:color w:val="D4D4D4"/>
+          <w:sz w:val="18"/>
+          <w:szCs w:val="18"/>
+        </w:rPr>
+      </w:pPr>
+      <w:r>
+        <w:rPr>
+          <w:rFonts w:ascii="Menlo" w:eastAsia="Times New Roman" w:hAnsi="Menlo" w:cs="Menlo"/>
+          <w:color w:val="D4D4D4"/>
+          <w:sz w:val="18"/>
+          <w:szCs w:val="18"/>
+        </w:rPr>
+        <w:t xml:space="preserve">            </w:t>
+      </w:r>
+      <w:r>
+        <w:rPr>
+          <w:rFonts w:ascii="Menlo" w:eastAsia="Times New Roman" w:hAnsi="Menlo" w:cs="Menlo"/>
+          <w:color w:val="569CD6"/>
+          <w:sz w:val="18"/>
+          <w:szCs w:val="18"/>
+        </w:rPr>
+        <w:t>when</w:t>
+      </w:r>
+      <w:r>
+        <w:rPr>
+          <w:rFonts w:ascii="Menlo" w:eastAsia="Times New Roman" w:hAnsi="Menlo" w:cs="Menlo"/>
+          <w:color w:val="D4D4D4"/>
+          <w:sz w:val="18"/>
+          <w:szCs w:val="18"/>
+        </w:rPr>
+        <w:t xml:space="preserve"> </w:t>
+      </w:r>
+      <w:r>
+        <w:rPr>
+          <w:rFonts w:ascii="Menlo" w:eastAsia="Times New Roman" w:hAnsi="Menlo" w:cs="Menlo"/>
+          <w:color w:val="B5CEA8"/>
+          <w:sz w:val="18"/>
+          <w:szCs w:val="18"/>
+        </w:rPr>
+        <w:t>"00100000"</w:t>
+      </w:r>
+      <w:r>
+        <w:rPr>
+          <w:rFonts w:ascii="Menlo" w:eastAsia="Times New Roman" w:hAnsi="Menlo" w:cs="Menlo"/>
+          <w:color w:val="D4D4D4"/>
+          <w:sz w:val="18"/>
+          <w:szCs w:val="18"/>
+        </w:rPr>
+        <w:t xml:space="preserve"> =&gt; </w:t>
+      </w:r>
+    </w:p>
+    <w:p>
+      <w:pPr>
+        <w:shd w:val="clear" w:color="auto" w:fill="1E1E1E"/>
+        <w:spacing w:line="270" w:lineRule="atLeast"/>
+        <w:rPr>
+          <w:rFonts w:ascii="Menlo" w:eastAsia="Times New Roman" w:hAnsi="Menlo" w:cs="Menlo"/>
+          <w:color w:val="D4D4D4"/>
+          <w:sz w:val="18"/>
+          <w:szCs w:val="18"/>
+        </w:rPr>
+      </w:pPr>
+      <w:r>
+        <w:rPr>
+          <w:rFonts w:ascii="Menlo" w:eastAsia="Times New Roman" w:hAnsi="Menlo" w:cs="Menlo"/>
+          <w:color w:val="D4D4D4"/>
+          <w:sz w:val="18"/>
+          <w:szCs w:val="18"/>
+        </w:rPr>
+        <w:t xml:space="preserve">                m</w:t>
+      </w:r>
+      <w:proofErr w:type="gramStart"/>
+      <w:r>
+        <w:rPr>
+          <w:rFonts w:ascii="Menlo" w:eastAsia="Times New Roman" w:hAnsi="Menlo" w:cs="Menlo"/>
+          <w:color w:val="D4D4D4"/>
+          <w:sz w:val="18"/>
+          <w:szCs w:val="18"/>
+        </w:rPr>
+        <w:t>2 :</w:t>
+      </w:r>
+      <w:proofErr w:type="gramEnd"/>
+      <w:r>
+        <w:rPr>
+          <w:rFonts w:ascii="Menlo" w:eastAsia="Times New Roman" w:hAnsi="Menlo" w:cs="Menlo"/>
+          <w:color w:val="D4D4D4"/>
+          <w:sz w:val="18"/>
+          <w:szCs w:val="18"/>
+        </w:rPr>
+        <w:t xml:space="preserve">= </w:t>
+      </w:r>
+      <w:r>
+        <w:rPr>
+          <w:rFonts w:ascii="Menlo" w:eastAsia="Times New Roman" w:hAnsi="Menlo" w:cs="Menlo"/>
+          <w:color w:val="B5CEA8"/>
+          <w:sz w:val="18"/>
+          <w:szCs w:val="18"/>
+        </w:rPr>
+        <w:t>'1'</w:t>
+      </w:r>
+      <w:r>
+        <w:rPr>
+          <w:rFonts w:ascii="Menlo" w:eastAsia="Times New Roman" w:hAnsi="Menlo" w:cs="Menlo"/>
+          <w:color w:val="D4D4D4"/>
+          <w:sz w:val="18"/>
+          <w:szCs w:val="18"/>
+        </w:rPr>
+        <w:t>;</w:t>
+      </w:r>
+    </w:p>
+    <w:p>
+      <w:pPr>
+        <w:shd w:val="clear" w:color="auto" w:fill="1E1E1E"/>
+        <w:spacing w:line="270" w:lineRule="atLeast"/>
+        <w:rPr>
+          <w:rFonts w:ascii="Menlo" w:eastAsia="Times New Roman" w:hAnsi="Menlo" w:cs="Menlo"/>
+          <w:color w:val="D4D4D4"/>
+          <w:sz w:val="18"/>
+          <w:szCs w:val="18"/>
+        </w:rPr>
+      </w:pPr>
+      <w:r>
+        <w:rPr>
+          <w:rFonts w:ascii="Menlo" w:eastAsia="Times New Roman" w:hAnsi="Menlo" w:cs="Menlo"/>
+          <w:color w:val="D4D4D4"/>
+          <w:sz w:val="18"/>
+          <w:szCs w:val="18"/>
+        </w:rPr>
+        <w:t xml:space="preserve">            </w:t>
+      </w:r>
+      <w:r>
+        <w:rPr>
+          <w:rFonts w:ascii="Menlo" w:eastAsia="Times New Roman" w:hAnsi="Menlo" w:cs="Menlo"/>
+          <w:color w:val="569CD6"/>
+          <w:sz w:val="18"/>
+          <w:szCs w:val="18"/>
+        </w:rPr>
+        <w:t>when</w:t>
+      </w:r>
+      <w:r>
+        <w:rPr>
+          <w:rFonts w:ascii="Menlo" w:eastAsia="Times New Roman" w:hAnsi="Menlo" w:cs="Menlo"/>
+          <w:color w:val="D4D4D4"/>
+          <w:sz w:val="18"/>
+          <w:szCs w:val="18"/>
+        </w:rPr>
+        <w:t xml:space="preserve"> </w:t>
+      </w:r>
+      <w:r>
+        <w:rPr>
+          <w:rFonts w:ascii="Menlo" w:eastAsia="Times New Roman" w:hAnsi="Menlo" w:cs="Menlo"/>
+          <w:color w:val="B5CEA8"/>
+          <w:sz w:val="18"/>
+          <w:szCs w:val="18"/>
+        </w:rPr>
+        <w:t>"00010000"</w:t>
+      </w:r>
+      <w:r>
+        <w:rPr>
+          <w:rFonts w:ascii="Menlo" w:eastAsia="Times New Roman" w:hAnsi="Menlo" w:cs="Menlo"/>
+          <w:color w:val="D4D4D4"/>
+          <w:sz w:val="18"/>
+          <w:szCs w:val="18"/>
+        </w:rPr>
+        <w:t xml:space="preserve"> =&gt; </w:t>
+      </w:r>
+    </w:p>
+    <w:p>
+      <w:pPr>
+        <w:shd w:val="clear" w:color="auto" w:fill="1E1E1E"/>
+        <w:spacing w:line="270" w:lineRule="atLeast"/>
+        <w:rPr>
+          <w:rFonts w:ascii="Menlo" w:eastAsia="Times New Roman" w:hAnsi="Menlo" w:cs="Menlo"/>
+          <w:color w:val="D4D4D4"/>
+          <w:sz w:val="18"/>
+          <w:szCs w:val="18"/>
+        </w:rPr>
+      </w:pPr>
+      <w:r>
+        <w:rPr>
+          <w:rFonts w:ascii="Menlo" w:eastAsia="Times New Roman" w:hAnsi="Menlo" w:cs="Menlo"/>
+          <w:color w:val="D4D4D4"/>
+          <w:sz w:val="18"/>
+          <w:szCs w:val="18"/>
+        </w:rPr>
+        <w:t xml:space="preserve">                m</w:t>
+      </w:r>
+      <w:proofErr w:type="gramStart"/>
+      <w:r>
+        <w:rPr>
+          <w:rFonts w:ascii="Menlo" w:eastAsia="Times New Roman" w:hAnsi="Menlo" w:cs="Menlo"/>
+          <w:color w:val="D4D4D4"/>
+          <w:sz w:val="18"/>
+          <w:szCs w:val="18"/>
+        </w:rPr>
+        <w:t>3 :</w:t>
+      </w:r>
+      <w:proofErr w:type="gramEnd"/>
+      <w:r>
+        <w:rPr>
+          <w:rFonts w:ascii="Menlo" w:eastAsia="Times New Roman" w:hAnsi="Menlo" w:cs="Menlo"/>
+          <w:color w:val="D4D4D4"/>
+          <w:sz w:val="18"/>
+          <w:szCs w:val="18"/>
+        </w:rPr>
+        <w:t xml:space="preserve">= </w:t>
+      </w:r>
+      <w:r>
+        <w:rPr>
+          <w:rFonts w:ascii="Menlo" w:eastAsia="Times New Roman" w:hAnsi="Menlo" w:cs="Menlo"/>
+          <w:color w:val="B5CEA8"/>
+          <w:sz w:val="18"/>
+          <w:szCs w:val="18"/>
+        </w:rPr>
+        <w:t>'1'</w:t>
+      </w:r>
+      <w:r>
+        <w:rPr>
+          <w:rFonts w:ascii="Menlo" w:eastAsia="Times New Roman" w:hAnsi="Menlo" w:cs="Menlo"/>
+          <w:color w:val="D4D4D4"/>
+          <w:sz w:val="18"/>
+          <w:szCs w:val="18"/>
+        </w:rPr>
+        <w:t>;</w:t>
+      </w:r>
+    </w:p>
+    <w:p>
+      <w:pPr>
+        <w:shd w:val="clear" w:color="auto" w:fill="1E1E1E"/>
+        <w:spacing w:line="270" w:lineRule="atLeast"/>
+        <w:rPr>
+          <w:rFonts w:ascii="Menlo" w:eastAsia="Times New Roman" w:hAnsi="Menlo" w:cs="Menlo"/>
+          <w:color w:val="D4D4D4"/>
+          <w:sz w:val="18"/>
+          <w:szCs w:val="18"/>
+        </w:rPr>
+      </w:pPr>
+      <w:r>
+        <w:rPr>
+          <w:rFonts w:ascii="Menlo" w:eastAsia="Times New Roman" w:hAnsi="Menlo" w:cs="Menlo"/>
+          <w:color w:val="D4D4D4"/>
+          <w:sz w:val="18"/>
+          <w:szCs w:val="18"/>
+        </w:rPr>
+        <w:t xml:space="preserve">            </w:t>
+      </w:r>
+      <w:r>
+        <w:rPr>
+          <w:rFonts w:ascii="Menlo" w:eastAsia="Times New Roman" w:hAnsi="Menlo" w:cs="Menlo"/>
+          <w:color w:val="569CD6"/>
+          <w:sz w:val="18"/>
+          <w:szCs w:val="18"/>
+        </w:rPr>
+        <w:t>when</w:t>
+      </w:r>
+      <w:r>
+        <w:rPr>
+          <w:rFonts w:ascii="Menlo" w:eastAsia="Times New Roman" w:hAnsi="Menlo" w:cs="Menlo"/>
+          <w:color w:val="D4D4D4"/>
+          <w:sz w:val="18"/>
+          <w:szCs w:val="18"/>
+        </w:rPr>
+        <w:t xml:space="preserve"> </w:t>
+      </w:r>
+      <w:r>
+        <w:rPr>
+          <w:rFonts w:ascii="Menlo" w:eastAsia="Times New Roman" w:hAnsi="Menlo" w:cs="Menlo"/>
+          <w:color w:val="B5CEA8"/>
+          <w:sz w:val="18"/>
+          <w:szCs w:val="18"/>
+        </w:rPr>
+        <w:t>"00001000"</w:t>
+      </w:r>
+      <w:r>
+        <w:rPr>
+          <w:rFonts w:ascii="Menlo" w:eastAsia="Times New Roman" w:hAnsi="Menlo" w:cs="Menlo"/>
+          <w:color w:val="D4D4D4"/>
+          <w:sz w:val="18"/>
+          <w:szCs w:val="18"/>
+        </w:rPr>
+        <w:t xml:space="preserve"> =&gt; </w:t>
+      </w:r>
+    </w:p>
+    <w:p>
+      <w:pPr>
+        <w:shd w:val="clear" w:color="auto" w:fill="1E1E1E"/>
+        <w:spacing w:line="270" w:lineRule="atLeast"/>
+        <w:rPr>
+          <w:rFonts w:ascii="Menlo" w:eastAsia="Times New Roman" w:hAnsi="Menlo" w:cs="Menlo"/>
+          <w:color w:val="D4D4D4"/>
+          <w:sz w:val="18"/>
+          <w:szCs w:val="18"/>
+        </w:rPr>
+      </w:pPr>
+      <w:r>
+        <w:rPr>
+          <w:rFonts w:ascii="Menlo" w:eastAsia="Times New Roman" w:hAnsi="Menlo" w:cs="Menlo"/>
+          <w:color w:val="D4D4D4"/>
+          <w:sz w:val="18"/>
+          <w:szCs w:val="18"/>
+        </w:rPr>
+        <w:t xml:space="preserve">                m</w:t>
+      </w:r>
+      <w:proofErr w:type="gramStart"/>
+      <w:r>
+        <w:rPr>
+          <w:rFonts w:ascii="Menlo" w:eastAsia="Times New Roman" w:hAnsi="Menlo" w:cs="Menlo"/>
+          <w:color w:val="D4D4D4"/>
+          <w:sz w:val="18"/>
+          <w:szCs w:val="18"/>
+        </w:rPr>
+        <w:t>4 :</w:t>
+      </w:r>
+      <w:proofErr w:type="gramEnd"/>
+      <w:r>
+        <w:rPr>
+          <w:rFonts w:ascii="Menlo" w:eastAsia="Times New Roman" w:hAnsi="Menlo" w:cs="Menlo"/>
+          <w:color w:val="D4D4D4"/>
+          <w:sz w:val="18"/>
+          <w:szCs w:val="18"/>
+        </w:rPr>
+        <w:t xml:space="preserve">= </w:t>
+      </w:r>
+      <w:r>
+        <w:rPr>
+          <w:rFonts w:ascii="Menlo" w:eastAsia="Times New Roman" w:hAnsi="Menlo" w:cs="Menlo"/>
+          <w:color w:val="B5CEA8"/>
+          <w:sz w:val="18"/>
+          <w:szCs w:val="18"/>
+        </w:rPr>
+        <w:t>'1'</w:t>
+      </w:r>
+      <w:r>
+        <w:rPr>
+          <w:rFonts w:ascii="Menlo" w:eastAsia="Times New Roman" w:hAnsi="Menlo" w:cs="Menlo"/>
+          <w:color w:val="D4D4D4"/>
+          <w:sz w:val="18"/>
+          <w:szCs w:val="18"/>
+        </w:rPr>
+        <w:t>;</w:t>
+      </w:r>
+    </w:p>
+    <w:p>
+      <w:pPr>
+        <w:shd w:val="clear" w:color="auto" w:fill="1E1E1E"/>
+        <w:spacing w:line="270" w:lineRule="atLeast"/>
+        <w:rPr>
+          <w:rFonts w:ascii="Menlo" w:eastAsia="Times New Roman" w:hAnsi="Menlo" w:cs="Menlo"/>
+          <w:color w:val="D4D4D4"/>
+          <w:sz w:val="18"/>
+          <w:szCs w:val="18"/>
+        </w:rPr>
+      </w:pPr>
+      <w:r>
+        <w:rPr>
+          <w:rFonts w:ascii="Menlo" w:eastAsia="Times New Roman" w:hAnsi="Menlo" w:cs="Menlo"/>
+          <w:color w:val="D4D4D4"/>
+          <w:sz w:val="18"/>
+          <w:szCs w:val="18"/>
+        </w:rPr>
+        <w:lastRenderedPageBreak/>
+        <w:t xml:space="preserve">            </w:t>
+      </w:r>
+      <w:r>
+        <w:rPr>
+          <w:rFonts w:ascii="Menlo" w:eastAsia="Times New Roman" w:hAnsi="Menlo" w:cs="Menlo"/>
+          <w:color w:val="569CD6"/>
+          <w:sz w:val="18"/>
+          <w:szCs w:val="18"/>
+        </w:rPr>
+        <w:t>when</w:t>
+      </w:r>
+      <w:r>
+        <w:rPr>
+          <w:rFonts w:ascii="Menlo" w:eastAsia="Times New Roman" w:hAnsi="Menlo" w:cs="Menlo"/>
+          <w:color w:val="D4D4D4"/>
+          <w:sz w:val="18"/>
+          <w:szCs w:val="18"/>
+        </w:rPr>
+        <w:t xml:space="preserve"> </w:t>
+      </w:r>
+      <w:r>
+        <w:rPr>
+          <w:rFonts w:ascii="Menlo" w:eastAsia="Times New Roman" w:hAnsi="Menlo" w:cs="Menlo"/>
+          <w:color w:val="B5CEA8"/>
+          <w:sz w:val="18"/>
+          <w:szCs w:val="18"/>
+        </w:rPr>
+        <w:t>"00000100"</w:t>
+      </w:r>
+      <w:r>
+        <w:rPr>
+          <w:rFonts w:ascii="Menlo" w:eastAsia="Times New Roman" w:hAnsi="Menlo" w:cs="Menlo"/>
+          <w:color w:val="D4D4D4"/>
+          <w:sz w:val="18"/>
+          <w:szCs w:val="18"/>
+        </w:rPr>
+        <w:t xml:space="preserve"> =&gt; </w:t>
+      </w:r>
+    </w:p>
+    <w:p>
+      <w:pPr>
+        <w:shd w:val="clear" w:color="auto" w:fill="1E1E1E"/>
+        <w:spacing w:line="270" w:lineRule="atLeast"/>
+        <w:rPr>
+          <w:rFonts w:ascii="Menlo" w:eastAsia="Times New Roman" w:hAnsi="Menlo" w:cs="Menlo"/>
+          <w:color w:val="D4D4D4"/>
+          <w:sz w:val="18"/>
+          <w:szCs w:val="18"/>
+        </w:rPr>
+      </w:pPr>
+      <w:r>
+        <w:rPr>
+          <w:rFonts w:ascii="Menlo" w:eastAsia="Times New Roman" w:hAnsi="Menlo" w:cs="Menlo"/>
+          <w:color w:val="D4D4D4"/>
+          <w:sz w:val="18"/>
+          <w:szCs w:val="18"/>
+        </w:rPr>
+        <w:t xml:space="preserve">                m</w:t>
+      </w:r>
+      <w:proofErr w:type="gramStart"/>
+      <w:r>
+        <w:rPr>
+          <w:rFonts w:ascii="Menlo" w:eastAsia="Times New Roman" w:hAnsi="Menlo" w:cs="Menlo"/>
+          <w:color w:val="D4D4D4"/>
+          <w:sz w:val="18"/>
+          <w:szCs w:val="18"/>
+        </w:rPr>
+        <w:t>5 :</w:t>
+      </w:r>
+      <w:proofErr w:type="gramEnd"/>
+      <w:r>
+        <w:rPr>
+          <w:rFonts w:ascii="Menlo" w:eastAsia="Times New Roman" w:hAnsi="Menlo" w:cs="Menlo"/>
+          <w:color w:val="D4D4D4"/>
+          <w:sz w:val="18"/>
+          <w:szCs w:val="18"/>
+        </w:rPr>
+        <w:t xml:space="preserve">= </w:t>
+      </w:r>
+      <w:r>
+        <w:rPr>
+          <w:rFonts w:ascii="Menlo" w:eastAsia="Times New Roman" w:hAnsi="Menlo" w:cs="Menlo"/>
+          <w:color w:val="B5CEA8"/>
+          <w:sz w:val="18"/>
+          <w:szCs w:val="18"/>
+        </w:rPr>
+        <w:t>'1'</w:t>
+      </w:r>
+      <w:r>
+        <w:rPr>
+          <w:rFonts w:ascii="Menlo" w:eastAsia="Times New Roman" w:hAnsi="Menlo" w:cs="Menlo"/>
+          <w:color w:val="D4D4D4"/>
+          <w:sz w:val="18"/>
+          <w:szCs w:val="18"/>
+        </w:rPr>
+        <w:t>;</w:t>
+      </w:r>
+    </w:p>
+    <w:p>
+      <w:pPr>
+        <w:shd w:val="clear" w:color="auto" w:fill="1E1E1E"/>
+        <w:spacing w:line="270" w:lineRule="atLeast"/>
+        <w:rPr>
+          <w:rFonts w:ascii="Menlo" w:eastAsia="Times New Roman" w:hAnsi="Menlo" w:cs="Menlo"/>
+          <w:color w:val="D4D4D4"/>
+          <w:sz w:val="18"/>
+          <w:szCs w:val="18"/>
+        </w:rPr>
+      </w:pPr>
+      <w:r>
+        <w:rPr>
+          <w:rFonts w:ascii="Menlo" w:eastAsia="Times New Roman" w:hAnsi="Menlo" w:cs="Menlo"/>
+          <w:color w:val="D4D4D4"/>
+          <w:sz w:val="18"/>
+          <w:szCs w:val="18"/>
+        </w:rPr>
+        <w:t xml:space="preserve">            </w:t>
+      </w:r>
+      <w:r>
+        <w:rPr>
+          <w:rFonts w:ascii="Menlo" w:eastAsia="Times New Roman" w:hAnsi="Menlo" w:cs="Menlo"/>
+          <w:color w:val="569CD6"/>
+          <w:sz w:val="18"/>
+          <w:szCs w:val="18"/>
+        </w:rPr>
+        <w:t>when</w:t>
+      </w:r>
+      <w:r>
+        <w:rPr>
+          <w:rFonts w:ascii="Menlo" w:eastAsia="Times New Roman" w:hAnsi="Menlo" w:cs="Menlo"/>
+          <w:color w:val="D4D4D4"/>
+          <w:sz w:val="18"/>
+          <w:szCs w:val="18"/>
+        </w:rPr>
+        <w:t xml:space="preserve"> </w:t>
+      </w:r>
+      <w:r>
+        <w:rPr>
+          <w:rFonts w:ascii="Menlo" w:eastAsia="Times New Roman" w:hAnsi="Menlo" w:cs="Menlo"/>
+          <w:color w:val="B5CEA8"/>
+          <w:sz w:val="18"/>
+          <w:szCs w:val="18"/>
+        </w:rPr>
+        <w:t>"00000010"</w:t>
+      </w:r>
+      <w:r>
+        <w:rPr>
+          <w:rFonts w:ascii="Menlo" w:eastAsia="Times New Roman" w:hAnsi="Menlo" w:cs="Menlo"/>
+          <w:color w:val="D4D4D4"/>
+          <w:sz w:val="18"/>
+          <w:szCs w:val="18"/>
+        </w:rPr>
+        <w:t xml:space="preserve"> =&gt; </w:t>
+      </w:r>
+    </w:p>
+    <w:p>
+      <w:pPr>
+        <w:shd w:val="clear" w:color="auto" w:fill="1E1E1E"/>
+        <w:spacing w:line="270" w:lineRule="atLeast"/>
+        <w:rPr>
+          <w:rFonts w:ascii="Menlo" w:eastAsia="Times New Roman" w:hAnsi="Menlo" w:cs="Menlo"/>
+          <w:color w:val="D4D4D4"/>
+          <w:sz w:val="18"/>
+          <w:szCs w:val="18"/>
+        </w:rPr>
+      </w:pPr>
+      <w:r>
+        <w:rPr>
+          <w:rFonts w:ascii="Menlo" w:eastAsia="Times New Roman" w:hAnsi="Menlo" w:cs="Menlo"/>
+          <w:color w:val="D4D4D4"/>
+          <w:sz w:val="18"/>
+          <w:szCs w:val="18"/>
+        </w:rPr>
+        <w:t xml:space="preserve">                m</w:t>
+      </w:r>
+      <w:proofErr w:type="gramStart"/>
+      <w:r>
+        <w:rPr>
+          <w:rFonts w:ascii="Menlo" w:eastAsia="Times New Roman" w:hAnsi="Menlo" w:cs="Menlo"/>
+          <w:color w:val="D4D4D4"/>
+          <w:sz w:val="18"/>
+          <w:szCs w:val="18"/>
+        </w:rPr>
+        <w:t>6 :</w:t>
+      </w:r>
+      <w:proofErr w:type="gramEnd"/>
+      <w:r>
+        <w:rPr>
+          <w:rFonts w:ascii="Menlo" w:eastAsia="Times New Roman" w:hAnsi="Menlo" w:cs="Menlo"/>
+          <w:color w:val="D4D4D4"/>
+          <w:sz w:val="18"/>
+          <w:szCs w:val="18"/>
+        </w:rPr>
+        <w:t xml:space="preserve">= </w:t>
+      </w:r>
+      <w:r>
+        <w:rPr>
+          <w:rFonts w:ascii="Menlo" w:eastAsia="Times New Roman" w:hAnsi="Menlo" w:cs="Menlo"/>
+          <w:color w:val="B5CEA8"/>
+          <w:sz w:val="18"/>
+          <w:szCs w:val="18"/>
+        </w:rPr>
+        <w:t>'1'</w:t>
+      </w:r>
+      <w:r>
+        <w:rPr>
+          <w:rFonts w:ascii="Menlo" w:eastAsia="Times New Roman" w:hAnsi="Menlo" w:cs="Menlo"/>
+          <w:color w:val="D4D4D4"/>
+          <w:sz w:val="18"/>
+          <w:szCs w:val="18"/>
+        </w:rPr>
+        <w:t>;</w:t>
+      </w:r>
+    </w:p>
+    <w:p>
+      <w:pPr>
+        <w:shd w:val="clear" w:color="auto" w:fill="1E1E1E"/>
+        <w:spacing w:line="270" w:lineRule="atLeast"/>
+        <w:rPr>
+          <w:rFonts w:ascii="Menlo" w:eastAsia="Times New Roman" w:hAnsi="Menlo" w:cs="Menlo"/>
+          <w:color w:val="D4D4D4"/>
+          <w:sz w:val="18"/>
+          <w:szCs w:val="18"/>
+        </w:rPr>
+      </w:pPr>
+      <w:r>
+        <w:rPr>
+          <w:rFonts w:ascii="Menlo" w:eastAsia="Times New Roman" w:hAnsi="Menlo" w:cs="Menlo"/>
+          <w:color w:val="D4D4D4"/>
+          <w:sz w:val="18"/>
+          <w:szCs w:val="18"/>
+        </w:rPr>
+        <w:t xml:space="preserve">            </w:t>
+      </w:r>
+      <w:r>
+        <w:rPr>
+          <w:rFonts w:ascii="Menlo" w:eastAsia="Times New Roman" w:hAnsi="Menlo" w:cs="Menlo"/>
+          <w:color w:val="569CD6"/>
+          <w:sz w:val="18"/>
+          <w:szCs w:val="18"/>
+        </w:rPr>
+        <w:t>when</w:t>
+      </w:r>
+      <w:r>
+        <w:rPr>
+          <w:rFonts w:ascii="Menlo" w:eastAsia="Times New Roman" w:hAnsi="Menlo" w:cs="Menlo"/>
+          <w:color w:val="D4D4D4"/>
+          <w:sz w:val="18"/>
+          <w:szCs w:val="18"/>
+        </w:rPr>
+        <w:t xml:space="preserve"> </w:t>
+      </w:r>
+      <w:r>
+        <w:rPr>
+          <w:rFonts w:ascii="Menlo" w:eastAsia="Times New Roman" w:hAnsi="Menlo" w:cs="Menlo"/>
+          <w:color w:val="569CD6"/>
+          <w:sz w:val="18"/>
+          <w:szCs w:val="18"/>
+        </w:rPr>
+        <w:t>others</w:t>
+      </w:r>
+      <w:r>
+        <w:rPr>
+          <w:rFonts w:ascii="Menlo" w:eastAsia="Times New Roman" w:hAnsi="Menlo" w:cs="Menlo"/>
+          <w:color w:val="D4D4D4"/>
+          <w:sz w:val="18"/>
+          <w:szCs w:val="18"/>
+        </w:rPr>
+        <w:t xml:space="preserve"> =&gt; </w:t>
+      </w:r>
+    </w:p>
+    <w:p>
+      <w:pPr>
+        <w:shd w:val="clear" w:color="auto" w:fill="1E1E1E"/>
+        <w:spacing w:line="270" w:lineRule="atLeast"/>
+        <w:rPr>
+          <w:rFonts w:ascii="Menlo" w:eastAsia="Times New Roman" w:hAnsi="Menlo" w:cs="Menlo"/>
+          <w:color w:val="D4D4D4"/>
+          <w:sz w:val="18"/>
+          <w:szCs w:val="18"/>
+        </w:rPr>
+      </w:pPr>
+      <w:r>
+        <w:rPr>
+          <w:rFonts w:ascii="Menlo" w:eastAsia="Times New Roman" w:hAnsi="Menlo" w:cs="Menlo"/>
+          <w:color w:val="D4D4D4"/>
+          <w:sz w:val="18"/>
+          <w:szCs w:val="18"/>
+        </w:rPr>
+        <w:t xml:space="preserve">                m</w:t>
+      </w:r>
+      <w:proofErr w:type="gramStart"/>
+      <w:r>
+        <w:rPr>
+          <w:rFonts w:ascii="Menlo" w:eastAsia="Times New Roman" w:hAnsi="Menlo" w:cs="Menlo"/>
+          <w:color w:val="D4D4D4"/>
+          <w:sz w:val="18"/>
+          <w:szCs w:val="18"/>
+        </w:rPr>
+        <w:t>7 :</w:t>
+      </w:r>
+      <w:proofErr w:type="gramEnd"/>
+      <w:r>
+        <w:rPr>
+          <w:rFonts w:ascii="Menlo" w:eastAsia="Times New Roman" w:hAnsi="Menlo" w:cs="Menlo"/>
+          <w:color w:val="D4D4D4"/>
+          <w:sz w:val="18"/>
+          <w:szCs w:val="18"/>
+        </w:rPr>
+        <w:t xml:space="preserve">= </w:t>
+      </w:r>
+      <w:r>
+        <w:rPr>
+          <w:rFonts w:ascii="Menlo" w:eastAsia="Times New Roman" w:hAnsi="Menlo" w:cs="Menlo"/>
+          <w:color w:val="B5CEA8"/>
+          <w:sz w:val="18"/>
+          <w:szCs w:val="18"/>
+        </w:rPr>
+        <w:t>'1'</w:t>
+      </w:r>
+      <w:r>
+        <w:rPr>
+          <w:rFonts w:ascii="Menlo" w:eastAsia="Times New Roman" w:hAnsi="Menlo" w:cs="Menlo"/>
+          <w:color w:val="D4D4D4"/>
+          <w:sz w:val="18"/>
+          <w:szCs w:val="18"/>
+        </w:rPr>
+        <w:t>;</w:t>
+      </w:r>
+    </w:p>
+    <w:p>
+      <w:pPr>
+        <w:shd w:val="clear" w:color="auto" w:fill="1E1E1E"/>
+        <w:spacing w:line="270" w:lineRule="atLeast"/>
+        <w:rPr>
+          <w:rFonts w:ascii="Menlo" w:eastAsia="Times New Roman" w:hAnsi="Menlo" w:cs="Menlo"/>
+          <w:color w:val="D4D4D4"/>
+          <w:sz w:val="18"/>
+          <w:szCs w:val="18"/>
+        </w:rPr>
+      </w:pPr>
+      <w:r>
+        <w:rPr>
+          <w:rFonts w:ascii="Menlo" w:eastAsia="Times New Roman" w:hAnsi="Menlo" w:cs="Menlo"/>
+          <w:color w:val="D4D4D4"/>
+          <w:sz w:val="18"/>
+          <w:szCs w:val="18"/>
+        </w:rPr>
+        <w:t xml:space="preserve">          </w:t>
+      </w:r>
+      <w:r>
+        <w:rPr>
+          <w:rFonts w:ascii="Menlo" w:eastAsia="Times New Roman" w:hAnsi="Menlo" w:cs="Menlo"/>
+          <w:color w:val="569CD6"/>
+          <w:sz w:val="18"/>
+          <w:szCs w:val="18"/>
+        </w:rPr>
+        <w:t>end</w:t>
+      </w:r>
+      <w:r>
+        <w:rPr>
+          <w:rFonts w:ascii="Menlo" w:eastAsia="Times New Roman" w:hAnsi="Menlo" w:cs="Menlo"/>
+          <w:color w:val="D4D4D4"/>
+          <w:sz w:val="18"/>
+          <w:szCs w:val="18"/>
+        </w:rPr>
+        <w:t xml:space="preserve"> </w:t>
+      </w:r>
+      <w:r>
+        <w:rPr>
+          <w:rFonts w:ascii="Menlo" w:eastAsia="Times New Roman" w:hAnsi="Menlo" w:cs="Menlo"/>
+          <w:color w:val="569CD6"/>
+          <w:sz w:val="18"/>
+          <w:szCs w:val="18"/>
+        </w:rPr>
+        <w:t>case</w:t>
+      </w:r>
+      <w:r>
+        <w:rPr>
+          <w:rFonts w:ascii="Menlo" w:eastAsia="Times New Roman" w:hAnsi="Menlo" w:cs="Menlo"/>
+          <w:color w:val="D4D4D4"/>
+          <w:sz w:val="18"/>
+          <w:szCs w:val="18"/>
+        </w:rPr>
+        <w:t>;</w:t>
+      </w:r>
+    </w:p>
+    <w:p>
+      <w:pPr>
+        <w:shd w:val="clear" w:color="auto" w:fill="1E1E1E"/>
+        <w:spacing w:after="240" w:line="270" w:lineRule="atLeast"/>
+        <w:rPr>
+          <w:rFonts w:ascii="Menlo" w:eastAsia="Times New Roman" w:hAnsi="Menlo" w:cs="Menlo"/>
+          <w:color w:val="D4D4D4"/>
+          <w:sz w:val="18"/>
+          <w:szCs w:val="18"/>
+        </w:rPr>
+      </w:pPr>
+    </w:p>
+    <w:p>
+      <w:pPr>
+        <w:shd w:val="clear" w:color="auto" w:fill="1E1E1E"/>
+        <w:spacing w:line="270" w:lineRule="atLeast"/>
+        <w:rPr>
+          <w:rFonts w:ascii="Menlo" w:eastAsia="Times New Roman" w:hAnsi="Menlo" w:cs="Menlo"/>
+          <w:color w:val="D4D4D4"/>
+          <w:sz w:val="18"/>
+          <w:szCs w:val="18"/>
+        </w:rPr>
+      </w:pPr>
+      <w:r>
+        <w:rPr>
+          <w:rFonts w:ascii="Menlo" w:eastAsia="Times New Roman" w:hAnsi="Menlo" w:cs="Menlo"/>
+          <w:color w:val="D4D4D4"/>
+          <w:sz w:val="18"/>
+          <w:szCs w:val="18"/>
+        </w:rPr>
+        <w:t xml:space="preserve">        sum      &lt;= m1 </w:t>
+      </w:r>
+      <w:r>
+        <w:rPr>
+          <w:rFonts w:ascii="Menlo" w:eastAsia="Times New Roman" w:hAnsi="Menlo" w:cs="Menlo"/>
+          <w:color w:val="569CD6"/>
+          <w:sz w:val="18"/>
+          <w:szCs w:val="18"/>
+        </w:rPr>
+        <w:t>OR</w:t>
+      </w:r>
+      <w:r>
+        <w:rPr>
+          <w:rFonts w:ascii="Menlo" w:eastAsia="Times New Roman" w:hAnsi="Menlo" w:cs="Menlo"/>
+          <w:color w:val="D4D4D4"/>
+          <w:sz w:val="18"/>
+          <w:szCs w:val="18"/>
+        </w:rPr>
+        <w:t xml:space="preserve"> m2 </w:t>
+      </w:r>
+      <w:r>
+        <w:rPr>
+          <w:rFonts w:ascii="Menlo" w:eastAsia="Times New Roman" w:hAnsi="Menlo" w:cs="Menlo"/>
+          <w:color w:val="569CD6"/>
+          <w:sz w:val="18"/>
+          <w:szCs w:val="18"/>
+        </w:rPr>
+        <w:t>OR</w:t>
+      </w:r>
+      <w:r>
+        <w:rPr>
+          <w:rFonts w:ascii="Menlo" w:eastAsia="Times New Roman" w:hAnsi="Menlo" w:cs="Menlo"/>
+          <w:color w:val="D4D4D4"/>
+          <w:sz w:val="18"/>
+          <w:szCs w:val="18"/>
+        </w:rPr>
+        <w:t xml:space="preserve"> m4 </w:t>
+      </w:r>
+      <w:r>
+        <w:rPr>
+          <w:rFonts w:ascii="Menlo" w:eastAsia="Times New Roman" w:hAnsi="Menlo" w:cs="Menlo"/>
+          <w:color w:val="569CD6"/>
+          <w:sz w:val="18"/>
+          <w:szCs w:val="18"/>
+        </w:rPr>
+        <w:t>OR</w:t>
+      </w:r>
+      <w:r>
+        <w:rPr>
+          <w:rFonts w:ascii="Menlo" w:eastAsia="Times New Roman" w:hAnsi="Menlo" w:cs="Menlo"/>
+          <w:color w:val="D4D4D4"/>
+          <w:sz w:val="18"/>
+          <w:szCs w:val="18"/>
+        </w:rPr>
+        <w:t xml:space="preserve"> m7;                 </w:t>
+      </w:r>
+    </w:p>
+    <w:p>
+      <w:pPr>
+        <w:shd w:val="clear" w:color="auto" w:fill="1E1E1E"/>
+        <w:spacing w:line="270" w:lineRule="atLeast"/>
+        <w:rPr>
+          <w:rFonts w:ascii="Menlo" w:eastAsia="Times New Roman" w:hAnsi="Menlo" w:cs="Menlo"/>
+          <w:color w:val="D4D4D4"/>
+          <w:sz w:val="18"/>
+          <w:szCs w:val="18"/>
+        </w:rPr>
+      </w:pPr>
+      <w:r>
+        <w:rPr>
+          <w:rFonts w:ascii="Menlo" w:eastAsia="Times New Roman" w:hAnsi="Menlo" w:cs="Menlo"/>
+          <w:color w:val="D4D4D4"/>
+          <w:sz w:val="18"/>
+          <w:szCs w:val="18"/>
+        </w:rPr>
+        <w:t xml:space="preserve">        </w:t>
+      </w:r>
+      <w:proofErr w:type="spellStart"/>
+      <w:r>
+        <w:rPr>
+          <w:rFonts w:ascii="Menlo" w:eastAsia="Times New Roman" w:hAnsi="Menlo" w:cs="Menlo"/>
+          <w:color w:val="D4D4D4"/>
+          <w:sz w:val="18"/>
+          <w:szCs w:val="18"/>
+        </w:rPr>
+        <w:t>carryOut</w:t>
+      </w:r>
+      <w:proofErr w:type="spellEnd"/>
+      <w:r>
+        <w:rPr>
+          <w:rFonts w:ascii="Menlo" w:eastAsia="Times New Roman" w:hAnsi="Menlo" w:cs="Menlo"/>
+          <w:color w:val="D4D4D4"/>
+          <w:sz w:val="18"/>
+          <w:szCs w:val="18"/>
+        </w:rPr>
+        <w:t xml:space="preserve"> &lt;= m3 </w:t>
+      </w:r>
+      <w:r>
+        <w:rPr>
+          <w:rFonts w:ascii="Menlo" w:eastAsia="Times New Roman" w:hAnsi="Menlo" w:cs="Menlo"/>
+          <w:color w:val="569CD6"/>
+          <w:sz w:val="18"/>
+          <w:szCs w:val="18"/>
+        </w:rPr>
+        <w:t>OR</w:t>
+      </w:r>
+      <w:r>
+        <w:rPr>
+          <w:rFonts w:ascii="Menlo" w:eastAsia="Times New Roman" w:hAnsi="Menlo" w:cs="Menlo"/>
+          <w:color w:val="D4D4D4"/>
+          <w:sz w:val="18"/>
+          <w:szCs w:val="18"/>
+        </w:rPr>
+        <w:t xml:space="preserve"> m5 </w:t>
+      </w:r>
+      <w:r>
+        <w:rPr>
+          <w:rFonts w:ascii="Menlo" w:eastAsia="Times New Roman" w:hAnsi="Menlo" w:cs="Menlo"/>
+          <w:color w:val="569CD6"/>
+          <w:sz w:val="18"/>
+          <w:szCs w:val="18"/>
+        </w:rPr>
+        <w:t>OR</w:t>
+      </w:r>
+      <w:r>
+        <w:rPr>
+          <w:rFonts w:ascii="Menlo" w:eastAsia="Times New Roman" w:hAnsi="Menlo" w:cs="Menlo"/>
+          <w:color w:val="D4D4D4"/>
+          <w:sz w:val="18"/>
+          <w:szCs w:val="18"/>
+        </w:rPr>
+        <w:t xml:space="preserve"> m6 </w:t>
+      </w:r>
+      <w:proofErr w:type="gramStart"/>
+      <w:r>
+        <w:rPr>
+          <w:rFonts w:ascii="Menlo" w:eastAsia="Times New Roman" w:hAnsi="Menlo" w:cs="Menlo"/>
+          <w:color w:val="569CD6"/>
+          <w:sz w:val="18"/>
+          <w:szCs w:val="18"/>
+        </w:rPr>
+        <w:t>Or</w:t>
+      </w:r>
+      <w:proofErr w:type="gramEnd"/>
+      <w:r>
+        <w:rPr>
+          <w:rFonts w:ascii="Menlo" w:eastAsia="Times New Roman" w:hAnsi="Menlo" w:cs="Menlo"/>
+          <w:color w:val="D4D4D4"/>
+          <w:sz w:val="18"/>
+          <w:szCs w:val="18"/>
+        </w:rPr>
+        <w:t xml:space="preserve"> m7;</w:t>
+      </w:r>
+    </w:p>
+    <w:p>
+      <w:pPr>
+        <w:shd w:val="clear" w:color="auto" w:fill="1E1E1E"/>
+        <w:spacing w:line="270" w:lineRule="atLeast"/>
+        <w:rPr>
+          <w:rFonts w:ascii="Menlo" w:eastAsia="Times New Roman" w:hAnsi="Menlo" w:cs="Menlo"/>
+          <w:color w:val="D4D4D4"/>
+          <w:sz w:val="18"/>
+          <w:szCs w:val="18"/>
+        </w:rPr>
+      </w:pPr>
+      <w:r>
+        <w:rPr>
+          <w:rFonts w:ascii="Menlo" w:eastAsia="Times New Roman" w:hAnsi="Menlo" w:cs="Menlo"/>
+          <w:color w:val="D4D4D4"/>
+          <w:sz w:val="18"/>
+          <w:szCs w:val="18"/>
+        </w:rPr>
+        <w:t xml:space="preserve">    </w:t>
+      </w:r>
+      <w:r>
+        <w:rPr>
+          <w:rFonts w:ascii="Menlo" w:eastAsia="Times New Roman" w:hAnsi="Menlo" w:cs="Menlo"/>
+          <w:color w:val="569CD6"/>
+          <w:sz w:val="18"/>
+          <w:szCs w:val="18"/>
+        </w:rPr>
+        <w:t>end</w:t>
+      </w:r>
+      <w:r>
+        <w:rPr>
+          <w:rFonts w:ascii="Menlo" w:eastAsia="Times New Roman" w:hAnsi="Menlo" w:cs="Menlo"/>
+          <w:color w:val="D4D4D4"/>
+          <w:sz w:val="18"/>
+          <w:szCs w:val="18"/>
+        </w:rPr>
+        <w:t xml:space="preserve"> </w:t>
+      </w:r>
+      <w:r>
+        <w:rPr>
+          <w:rFonts w:ascii="Menlo" w:eastAsia="Times New Roman" w:hAnsi="Menlo" w:cs="Menlo"/>
+          <w:color w:val="569CD6"/>
+          <w:sz w:val="18"/>
+          <w:szCs w:val="18"/>
+        </w:rPr>
+        <w:t>process</w:t>
+      </w:r>
+      <w:r>
+        <w:rPr>
+          <w:rFonts w:ascii="Menlo" w:eastAsia="Times New Roman" w:hAnsi="Menlo" w:cs="Menlo"/>
+          <w:color w:val="D4D4D4"/>
+          <w:sz w:val="18"/>
+          <w:szCs w:val="18"/>
+        </w:rPr>
+        <w:t>;</w:t>
+      </w:r>
+    </w:p>
+    <w:p>
+      <w:pPr>
+        <w:shd w:val="clear" w:color="auto" w:fill="1E1E1E"/>
+        <w:spacing w:line="270" w:lineRule="atLeast"/>
+        <w:rPr>
+          <w:rFonts w:ascii="Menlo" w:eastAsia="Times New Roman" w:hAnsi="Menlo" w:cs="Menlo"/>
+          <w:color w:val="D4D4D4"/>
+          <w:sz w:val="18"/>
+          <w:szCs w:val="18"/>
+        </w:rPr>
+      </w:pPr>
+      <w:r>
+        <w:rPr>
+          <w:rFonts w:ascii="Menlo" w:eastAsia="Times New Roman" w:hAnsi="Menlo" w:cs="Menlo"/>
+          <w:color w:val="569CD6"/>
+          <w:sz w:val="18"/>
+          <w:szCs w:val="18"/>
+        </w:rPr>
+        <w:t>end</w:t>
+      </w:r>
+      <w:r>
+        <w:rPr>
+          <w:rFonts w:ascii="Menlo" w:eastAsia="Times New Roman" w:hAnsi="Menlo" w:cs="Menlo"/>
+          <w:color w:val="D4D4D4"/>
+          <w:sz w:val="18"/>
+          <w:szCs w:val="18"/>
+        </w:rPr>
+        <w:t xml:space="preserve"> </w:t>
+      </w:r>
+      <w:r>
+        <w:rPr>
+          <w:rFonts w:ascii="Menlo" w:eastAsia="Times New Roman" w:hAnsi="Menlo" w:cs="Menlo"/>
+          <w:color w:val="569CD6"/>
+          <w:sz w:val="18"/>
+          <w:szCs w:val="18"/>
+        </w:rPr>
+        <w:t>architecture</w:t>
+      </w:r>
+      <w:r>
+        <w:rPr>
+          <w:rFonts w:ascii="Menlo" w:eastAsia="Times New Roman" w:hAnsi="Menlo" w:cs="Menlo"/>
+          <w:color w:val="D4D4D4"/>
+          <w:sz w:val="18"/>
+          <w:szCs w:val="18"/>
+        </w:rPr>
+        <w:t>;</w:t>
+      </w:r>
+    </w:p>
+    <w:p>
+      <w:pPr>
+        <w:shd w:val="clear" w:color="auto" w:fill="1E1E1E"/>
+        <w:spacing w:line="270" w:lineRule="atLeast"/>
+        <w:rPr>
+          <w:rFonts w:ascii="Menlo" w:eastAsia="Times New Roman" w:hAnsi="Menlo" w:cs="Menlo"/>
+          <w:color w:val="D4D4D4"/>
+          <w:sz w:val="18"/>
+          <w:szCs w:val="18"/>
+        </w:rPr>
+      </w:pPr>
+    </w:p>
+    <w:p>
+      <w:pPr>
+        <w:rPr>
+          <w:b/>
+          <w:bCs/>
+        </w:rPr>
+      </w:pPr>
+    </w:p>
+    <w:p>
+      <w:pPr>
+        <w:rPr>
+          <w:b/>
+          <w:bCs/>
+          <w:lang w:bidi="fa-IR"/>
+        </w:rPr>
+      </w:pPr>
+      <w:r>
+        <w:rPr>
+          <w:b/>
+          <w:bCs/>
+          <w:lang w:bidi="fa-IR"/>
+        </w:rPr>
+        <w:t>compilation report</w:t>
+      </w:r>
+    </w:p>
+    <w:p>
+      <w:pPr>
+        <w:rPr>
+          <w:b/>
+          <w:bCs/>
+          <w:lang w:bidi="fa-IR"/>
+        </w:rPr>
+      </w:pPr>
+    </w:p>
+    <w:p>
+      <w:pPr>
+        <w:rPr>
+          <w:b/>
+          <w:bCs/>
+          <w:lang w:bidi="fa-IR"/>
+        </w:rPr>
+      </w:pPr>
+      <w:r>
+        <w:rPr>
+          <w:b/>
+          <w:bCs/>
+          <w:noProof/>
+          <w:lang w:bidi="fa-IR"/>
+        </w:rPr>
+        <w:drawing>
+          <wp:inline distT="0" distB="0" distL="0" distR="0" wp14:anchorId="0B52AD8D" wp14:editId="356F5964">
+            <wp:extent cx="5943600" cy="3714750"/>
+            <wp:effectExtent l="0" t="0" r="0" b="6350"/>
+            <wp:docPr id="3" name="Picture 3"/>
+            <wp:cNvGraphicFramePr>
+              <a:graphicFrameLocks xmlns:a="http://schemas.openxmlformats.org/drawingml/2006/main" noChangeAspect="1"/>
+            </wp:cNvGraphicFramePr>
+            <a:graphic xmlns:a="http://schemas.openxmlformats.org/drawingml/2006/main">
+              <a:graphicData uri="http://schemas.openxmlformats.org/drawingml/2006/picture">
+                <pic:pic xmlns:pic="http://schemas.openxmlformats.org/drawingml/2006/picture">
+                  <pic:nvPicPr>
+                    <pic:cNvPr id="3" name="Picture 3"/>
+                    <pic:cNvPicPr/>
+                  </pic:nvPicPr>
+                  <pic:blipFill>
+                    <a:blip r:embed="rId34" cstate="print">
+                      <a:extLst>
+                        <a:ext uri="{28A0092B-C50C-407E-A947-70E740481C1C}">
+                          <a14:useLocalDpi xmlns:a14="http://schemas.microsoft.com/office/drawing/2010/main" val="0"/>
+                        </a:ext>
+                      </a:extLst>
+                    </a:blip>
+                    <a:stretch>
+                      <a:fillRect/>
+                    </a:stretch>
+                  </pic:blipFill>
+                  <pic:spPr>
+                    <a:xfrm>
+                      <a:off x="0" y="0"/>
+                      <a:ext cx="5943600" cy="3714750"/>
+                    </a:xfrm>
+                    <a:prstGeom prst="rect">
+                      <a:avLst/>
+                    </a:prstGeom>
+                  </pic:spPr>
+                </pic:pic>
+              </a:graphicData>
+            </a:graphic>
+          </wp:inline>
+        </w:drawing>
+      </w:r>
+    </w:p>
+    <w:p>
+      <w:pPr>
+        <w:rPr>
+          <w:b/>
+          <w:bCs/>
+          <w:lang w:bidi="fa-IR"/>
+        </w:rPr>
+      </w:pPr>
+    </w:p>
+    <w:p>
+      <w:pPr>
+        <w:rPr>
+          <w:b/>
+          <w:bCs/>
+          <w:lang w:bidi="fa-IR"/>
+        </w:rPr>
+      </w:pPr>
+    </w:p>
+    <w:p>
+      <w:pPr>
+        <w:rPr>
+          <w:b/>
+          <w:bCs/>
+          <w:lang w:bidi="fa-IR"/>
+        </w:rPr>
+      </w:pPr>
+    </w:p>
+    <w:p>
+      <w:pPr>
+        <w:rPr>
+          <w:b/>
+          <w:bCs/>
+          <w:lang w:bidi="fa-IR"/>
+        </w:rPr>
+      </w:pPr>
+    </w:p>
+    <w:p>
+      <w:pPr>
+        <w:rPr>
+          <w:b/>
+          <w:bCs/>
+          <w:lang w:bidi="fa-IR"/>
+        </w:rPr>
+      </w:pPr>
+      <w:proofErr w:type="spellStart"/>
+      <w:r>
+        <w:rPr>
+          <w:b/>
+          <w:bCs/>
+          <w:lang w:bidi="fa-IR"/>
+        </w:rPr>
+        <w:lastRenderedPageBreak/>
+        <w:t>rtl</w:t>
+      </w:r>
+      <w:proofErr w:type="spellEnd"/>
+    </w:p>
+    <w:p>
+      <w:pPr>
+        <w:rPr>
+          <w:b/>
+          <w:bCs/>
+          <w:noProof/>
+          <w:lang w:bidi="fa-IR"/>
+        </w:rPr>
+      </w:pPr>
+      <w:r>
+        <w:rPr>
+          <w:b/>
+          <w:bCs/>
+          <w:noProof/>
+          <w:lang w:bidi="fa-IR"/>
+        </w:rPr>
+        <w:drawing>
+          <wp:inline distT="0" distB="0" distL="0" distR="0" wp14:anchorId="5C3764B9" wp14:editId="3FB3938E">
+            <wp:extent cx="5943600" cy="3714750"/>
+            <wp:effectExtent l="0" t="0" r="0" b="6350"/>
+            <wp:docPr id="1" name="Picture 1"/>
+            <wp:cNvGraphicFramePr>
+              <a:graphicFrameLocks xmlns:a="http://schemas.openxmlformats.org/drawingml/2006/main" noChangeAspect="1"/>
+            </wp:cNvGraphicFramePr>
+            <a:graphic xmlns:a="http://schemas.openxmlformats.org/drawingml/2006/main">
+              <a:graphicData uri="http://schemas.openxmlformats.org/drawingml/2006/picture">
+                <pic:pic xmlns:pic="http://schemas.openxmlformats.org/drawingml/2006/picture">
+                  <pic:nvPicPr>
+                    <pic:cNvPr id="1" name="Picture 1"/>
+                    <pic:cNvPicPr/>
+                  </pic:nvPicPr>
+                  <pic:blipFill>
+                    <a:blip r:embed="rId35" cstate="print">
+                      <a:extLst>
+                        <a:ext uri="{28A0092B-C50C-407E-A947-70E740481C1C}">
+                          <a14:useLocalDpi xmlns:a14="http://schemas.microsoft.com/office/drawing/2010/main" val="0"/>
+                        </a:ext>
+                      </a:extLst>
+                    </a:blip>
+                    <a:stretch>
+                      <a:fillRect/>
+                    </a:stretch>
+                  </pic:blipFill>
+                  <pic:spPr>
+                    <a:xfrm>
+                      <a:off x="0" y="0"/>
+                      <a:ext cx="5943600" cy="3714750"/>
+                    </a:xfrm>
+                    <a:prstGeom prst="rect">
+                      <a:avLst/>
+                    </a:prstGeom>
+                  </pic:spPr>
+                </pic:pic>
+              </a:graphicData>
+            </a:graphic>
+          </wp:inline>
+        </w:drawing>
+      </w:r>
+    </w:p>
+    <w:p>
+      <w:pPr>
+        <w:rPr>
+          <w:b/>
+          <w:bCs/>
+          <w:noProof/>
+          <w:lang w:bidi="fa-IR"/>
+        </w:rPr>
+      </w:pPr>
+    </w:p>
+    <w:p>
+      <w:pPr>
+        <w:rPr>
+          <w:b/>
+          <w:bCs/>
+          <w:lang w:bidi="fa-IR"/>
+        </w:rPr>
+      </w:pPr>
+    </w:p>
+    <w:p>
+      <w:pPr>
+        <w:rPr>
+          <w:b/>
+          <w:bCs/>
+          <w:lang w:bidi="fa-IR"/>
+        </w:rPr>
+      </w:pPr>
+    </w:p>
+    <w:p>
+      <w:pPr>
+        <w:rPr>
+          <w:b/>
+          <w:bCs/>
+          <w:lang w:bidi="fa-IR"/>
+        </w:rPr>
+      </w:pPr>
+    </w:p>
+    <w:p>
+      <w:pPr>
+        <w:rPr>
+          <w:b/>
+          <w:bCs/>
+          <w:lang w:bidi="fa-IR"/>
+        </w:rPr>
+      </w:pPr>
+    </w:p>
+    <w:p>
+      <w:pPr>
+        <w:rPr>
+          <w:b/>
+          <w:bCs/>
+          <w:lang w:bidi="fa-IR"/>
+        </w:rPr>
+      </w:pPr>
+    </w:p>
+    <w:p>
+      <w:pPr>
+        <w:rPr>
+          <w:b/>
+          <w:bCs/>
+          <w:lang w:bidi="fa-IR"/>
+        </w:rPr>
+      </w:pPr>
+    </w:p>
+    <w:p>
+      <w:pPr>
+        <w:rPr>
+          <w:b/>
+          <w:bCs/>
+          <w:lang w:bidi="fa-IR"/>
+        </w:rPr>
+      </w:pPr>
+    </w:p>
+    <w:p>
+      <w:pPr>
+        <w:rPr>
+          <w:b/>
+          <w:bCs/>
+          <w:lang w:bidi="fa-IR"/>
+        </w:rPr>
+      </w:pPr>
+    </w:p>
+    <w:p>
+      <w:pPr>
+        <w:rPr>
+          <w:b/>
+          <w:bCs/>
+          <w:lang w:bidi="fa-IR"/>
+        </w:rPr>
+      </w:pPr>
+    </w:p>
+    <w:p>
+      <w:pPr>
+        <w:rPr>
+          <w:b/>
+          <w:bCs/>
+          <w:lang w:bidi="fa-IR"/>
+        </w:rPr>
+      </w:pPr>
+    </w:p>
+    <w:p>
+      <w:pPr>
+        <w:rPr>
+          <w:b/>
+          <w:bCs/>
+          <w:lang w:bidi="fa-IR"/>
+        </w:rPr>
+      </w:pPr>
+    </w:p>
+    <w:p>
+      <w:pPr>
+        <w:rPr>
+          <w:b/>
+          <w:bCs/>
+          <w:lang w:bidi="fa-IR"/>
+        </w:rPr>
+      </w:pPr>
+    </w:p>
+    <w:p>
+      <w:pPr>
+        <w:rPr>
+          <w:b/>
+          <w:bCs/>
+          <w:lang w:bidi="fa-IR"/>
+        </w:rPr>
+      </w:pPr>
+    </w:p>
+    <w:p>
+      <w:pPr>
+        <w:rPr>
+          <w:b/>
+          <w:bCs/>
+          <w:lang w:bidi="fa-IR"/>
+        </w:rPr>
+      </w:pPr>
+    </w:p>
+    <w:p>
+      <w:pPr>
+        <w:rPr>
+          <w:b/>
+          <w:bCs/>
+          <w:lang w:bidi="fa-IR"/>
+        </w:rPr>
+      </w:pPr>
+      <w:r>
+        <w:rPr>
+          <w:b/>
+          <w:bCs/>
+          <w:lang w:bidi="fa-IR"/>
+        </w:rPr>
+        <w:lastRenderedPageBreak/>
+        <w:t>Post-mapping</w:t>
+      </w:r>
+    </w:p>
+    <w:p>
+      <w:pPr>
+        <w:rPr>
+          <w:b/>
+          <w:bCs/>
+          <w:lang w:bidi="fa-IR"/>
+        </w:rPr>
+      </w:pPr>
+      <w:r>
+        <w:rPr>
+          <w:b/>
+          <w:bCs/>
+          <w:noProof/>
+          <w:lang w:bidi="fa-IR"/>
+        </w:rPr>
+        <w:drawing>
+          <wp:inline distT="0" distB="0" distL="0" distR="0" wp14:anchorId="05BAC00E" wp14:editId="3310FC09">
+            <wp:extent cx="5943600" cy="3714750"/>
+            <wp:effectExtent l="0" t="0" r="0" b="6350"/>
+            <wp:docPr id="2" name="Picture 2"/>
+            <wp:cNvGraphicFramePr>
+              <a:graphicFrameLocks xmlns:a="http://schemas.openxmlformats.org/drawingml/2006/main" noChangeAspect="1"/>
+            </wp:cNvGraphicFramePr>
+            <a:graphic xmlns:a="http://schemas.openxmlformats.org/drawingml/2006/main">
+              <a:graphicData uri="http://schemas.openxmlformats.org/drawingml/2006/picture">
+                <pic:pic xmlns:pic="http://schemas.openxmlformats.org/drawingml/2006/picture">
+                  <pic:nvPicPr>
+                    <pic:cNvPr id="2" name="Picture 2"/>
+                    <pic:cNvPicPr/>
+                  </pic:nvPicPr>
+                  <pic:blipFill>
+                    <a:blip r:embed="rId36" cstate="print">
+                      <a:extLst>
+                        <a:ext uri="{28A0092B-C50C-407E-A947-70E740481C1C}">
+                          <a14:useLocalDpi xmlns:a14="http://schemas.microsoft.com/office/drawing/2010/main" val="0"/>
+                        </a:ext>
+                      </a:extLst>
+                    </a:blip>
+                    <a:stretch>
+                      <a:fillRect/>
+                    </a:stretch>
+                  </pic:blipFill>
+                  <pic:spPr>
+                    <a:xfrm>
+                      <a:off x="0" y="0"/>
+                      <a:ext cx="5943600" cy="3714750"/>
+                    </a:xfrm>
+                    <a:prstGeom prst="rect">
+                      <a:avLst/>
+                    </a:prstGeom>
+                  </pic:spPr>
+                </pic:pic>
+              </a:graphicData>
+            </a:graphic>
+          </wp:inline>
+        </w:drawing>
+      </w:r>
+    </w:p>
+    <w:p>
+      <w:pPr>
+        <w:rPr>
+          <w:b/>
+          <w:bCs/>
+          <w:lang w:bidi="fa-IR"/>
+        </w:rPr>
+      </w:pPr>
     </w:p>
     <w:p>
       <w:pPr>

</xml_diff>